<commit_message>
Add precision on IDE pannel in Specs
</commit_message>
<xml_diff>
--- a/doc/specs/Cahier des charges.docx
+++ b/doc/specs/Cahier des charges.docx
@@ -76,7 +76,7 @@
         <mc:AlternateContent>
           <mc:Choice Requires="wps">
             <w:drawing>
-              <wp:anchor distT="45720" distB="45720" distL="114300" distR="114300" simplePos="0" relativeHeight="251659264" behindDoc="0" locked="0" layoutInCell="1" allowOverlap="1" wp14:anchorId="40CD1505" wp14:editId="63C79999">
+              <wp:anchor distT="45720" distB="45720" distL="114300" distR="114300" simplePos="0" relativeHeight="251658240" behindDoc="0" locked="0" layoutInCell="1" allowOverlap="1" wp14:anchorId="40CD1505" wp14:editId="0E7B02AD">
                 <wp:simplePos x="0" y="0"/>
                 <wp:positionH relativeFrom="margin">
                   <wp:align>center</wp:align>
@@ -124,7 +124,13 @@
                               <w:jc w:val="center"/>
                             </w:pPr>
                             <w:r>
-                              <w:t>06/02/2021</w:t>
+                              <w:t>0</w:t>
+                            </w:r>
+                            <w:r>
+                              <w:t>8</w:t>
+                            </w:r>
+                            <w:r>
+                              <w:t>/02/2021</w:t>
                             </w:r>
                           </w:p>
                         </w:txbxContent>
@@ -150,7 +156,7 @@
                 <v:stroke joinstyle="miter"/>
                 <v:path gradientshapeok="t" o:connecttype="rect"/>
               </v:shapetype>
-              <v:shape id="Zone de texte 2" o:spid="_x0000_s1026" type="#_x0000_t202" style="position:absolute;margin-left:0;margin-top:12.75pt;width:185.9pt;height:110.6pt;z-index:251659264;visibility:visible;mso-wrap-style:square;mso-width-percent:400;mso-height-percent:200;mso-wrap-distance-left:9pt;mso-wrap-distance-top:3.6pt;mso-wrap-distance-right:9pt;mso-wrap-distance-bottom:3.6pt;mso-position-horizontal:center;mso-position-horizontal-relative:margin;mso-position-vertical:absolute;mso-position-vertical-relative:text;mso-width-percent:400;mso-height-percent:200;mso-width-relative:margin;mso-height-relative:margin;v-text-anchor:top" o:gfxdata="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">
+              <v:shape id="Zone de texte 2" o:spid="_x0000_s1026" type="#_x0000_t202" style="position:absolute;margin-left:0;margin-top:12.75pt;width:185.9pt;height:110.6pt;z-index:251658240;visibility:visible;mso-wrap-style:square;mso-width-percent:400;mso-height-percent:200;mso-wrap-distance-left:9pt;mso-wrap-distance-top:3.6pt;mso-wrap-distance-right:9pt;mso-wrap-distance-bottom:3.6pt;mso-position-horizontal:center;mso-position-horizontal-relative:margin;mso-position-vertical:absolute;mso-position-vertical-relative:text;mso-width-percent:400;mso-height-percent:200;mso-width-relative:margin;mso-height-relative:margin;v-text-anchor:top" o:gfxdata="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">
                 <v:textbox style="mso-fit-shape-to-text:t">
                   <w:txbxContent>
                     <w:p>
@@ -158,7 +164,13 @@
                         <w:jc w:val="center"/>
                       </w:pPr>
                       <w:r>
-                        <w:t>06/02/2021</w:t>
+                        <w:t>0</w:t>
+                      </w:r>
+                      <w:r>
+                        <w:t>8</w:t>
+                      </w:r>
+                      <w:r>
+                        <w:t>/02/2021</w:t>
                       </w:r>
                     </w:p>
                   </w:txbxContent>
@@ -602,27 +614,7 @@
                 <w:sz w:val="22"/>
                 <w:szCs w:val="22"/>
               </w:rPr>
-              <w:t>Gestion des configurations de panneaux (</w:t>
-            </w:r>
-            <w:proofErr w:type="spellStart"/>
-            <w:r>
-              <w:rPr>
-                <w:rFonts w:ascii="Calibri" w:hAnsi="Calibri" w:cs="Calibri"/>
-                <w:color w:val="000000"/>
-                <w:sz w:val="22"/>
-                <w:szCs w:val="22"/>
-              </w:rPr>
-              <w:t>Layouts</w:t>
-            </w:r>
-            <w:proofErr w:type="spellEnd"/>
-            <w:r>
-              <w:rPr>
-                <w:rFonts w:ascii="Calibri" w:hAnsi="Calibri" w:cs="Calibri"/>
-                <w:color w:val="000000"/>
-                <w:sz w:val="22"/>
-                <w:szCs w:val="22"/>
-              </w:rPr>
-              <w:t xml:space="preserve"> de panneaux)</w:t>
+              <w:t>Gestion des configurations de panneaux (Layouts de panneaux)</w:t>
             </w:r>
           </w:p>
         </w:tc>
@@ -755,6 +747,14 @@
       </w:pPr>
       <w:r>
         <w:t>Panneau « IDE »</w:t>
+      </w:r>
+    </w:p>
+    <w:p>
+      <w:pPr>
+        <w:pStyle w:val="Titre2"/>
+      </w:pPr>
+      <w:r>
+        <w:t>Résumé des fonctionnalités</w:t>
       </w:r>
     </w:p>
     <w:p/>
@@ -801,6 +801,7 @@
                 <w:szCs w:val="22"/>
               </w:rPr>
             </w:pPr>
+            <w:bookmarkStart w:id="0" w:name="_Hlk63602158"/>
             <w:r>
               <w:rPr>
                 <w:rFonts w:ascii="Calibri" w:hAnsi="Calibri" w:cs="Calibri"/>
@@ -1044,47 +1045,7 @@
                 <w:sz w:val="22"/>
                 <w:szCs w:val="22"/>
               </w:rPr>
-              <w:t xml:space="preserve">Avoir une </w:t>
-            </w:r>
-            <w:proofErr w:type="spellStart"/>
-            <w:r>
-              <w:rPr>
-                <w:rFonts w:ascii="Calibri" w:hAnsi="Calibri" w:cs="Calibri"/>
-                <w:color w:val="000000"/>
-                <w:sz w:val="22"/>
-                <w:szCs w:val="22"/>
-              </w:rPr>
-              <w:t>minimap</w:t>
-            </w:r>
-            <w:proofErr w:type="spellEnd"/>
-            <w:r>
-              <w:rPr>
-                <w:rFonts w:ascii="Calibri" w:hAnsi="Calibri" w:cs="Calibri"/>
-                <w:color w:val="000000"/>
-                <w:sz w:val="22"/>
-                <w:szCs w:val="22"/>
-              </w:rPr>
-              <w:t>/</w:t>
-            </w:r>
-            <w:proofErr w:type="spellStart"/>
-            <w:r>
-              <w:rPr>
-                <w:rFonts w:ascii="Calibri" w:hAnsi="Calibri" w:cs="Calibri"/>
-                <w:color w:val="000000"/>
-                <w:sz w:val="22"/>
-                <w:szCs w:val="22"/>
-              </w:rPr>
-              <w:t>overview</w:t>
-            </w:r>
-            <w:proofErr w:type="spellEnd"/>
-            <w:r>
-              <w:rPr>
-                <w:rFonts w:ascii="Calibri" w:hAnsi="Calibri" w:cs="Calibri"/>
-                <w:color w:val="000000"/>
-                <w:sz w:val="22"/>
-                <w:szCs w:val="22"/>
-              </w:rPr>
-              <w:t xml:space="preserve"> du fichier ouvert</w:t>
+              <w:t>Avoir une minimap/overview du fichier ouvert</w:t>
             </w:r>
           </w:p>
         </w:tc>
@@ -1699,6 +1660,7 @@
           </w:p>
         </w:tc>
       </w:tr>
+      <w:bookmarkEnd w:id="0"/>
     </w:tbl>
     <w:p>
       <w:pPr>
@@ -1707,31 +1669,947 @@
     </w:p>
     <w:p>
       <w:pPr>
+        <w:pStyle w:val="Titre2"/>
+      </w:pPr>
+      <w:r>
+        <w:lastRenderedPageBreak/>
+        <w:t xml:space="preserve">Détail des fonctionnalités </w:t>
+      </w:r>
+    </w:p>
+    <w:p/>
+    <w:p>
+      <w:pPr>
+        <w:pStyle w:val="Paragraphedeliste"/>
+        <w:numPr>
+          <w:ilvl w:val="0"/>
+          <w:numId w:val="1"/>
+        </w:numPr>
+        <w:rPr>
+          <w:b/>
+          <w:bCs/>
+        </w:rPr>
+      </w:pPr>
+      <w:r>
+        <w:rPr>
+          <w:b/>
+          <w:bCs/>
+        </w:rPr>
+        <w:t>Pouvoir écrire/effacer/modifier du code</w:t>
+      </w:r>
+      <w:r>
+        <w:rPr>
+          <w:b/>
+          <w:bCs/>
+        </w:rPr>
+        <w:t> :</w:t>
+      </w:r>
+    </w:p>
+    <w:p>
+      <w:pPr>
+        <w:pStyle w:val="Paragraphedeliste"/>
+      </w:pPr>
+      <w:r>
+        <w:t xml:space="preserve">On attend d’un </w:t>
+      </w:r>
+      <w:r>
+        <w:t>IDE/</w:t>
+      </w:r>
+      <w:r>
+        <w:t>éditeur de texte de pouvoir modifier le texte/code des fichiers sources. C’est la fonctionnalité minimale de l’éditeur de texte.</w:t>
+      </w:r>
+    </w:p>
+    <w:p>
+      <w:pPr>
+        <w:pStyle w:val="Paragraphedeliste"/>
+        <w:numPr>
+          <w:ilvl w:val="0"/>
+          <w:numId w:val="1"/>
+        </w:numPr>
+        <w:rPr>
+          <w:b/>
+          <w:bCs/>
+        </w:rPr>
+      </w:pPr>
+      <w:r>
+        <w:rPr>
+          <w:b/>
+          <w:bCs/>
+        </w:rPr>
+        <w:t>Pouvoir charger des fichiers extérieurs dans l'éditeur</w:t>
+      </w:r>
+      <w:r>
+        <w:rPr>
+          <w:b/>
+          <w:bCs/>
+        </w:rPr>
+        <w:t> :</w:t>
+      </w:r>
+    </w:p>
+    <w:p>
+      <w:pPr>
+        <w:pStyle w:val="Paragraphedeliste"/>
+      </w:pPr>
+      <w:r>
+        <w:t>Le code étant souvent stocké dans des fichiers sources, on s’attend à pouvoir ouvrir et lire ces fichiers.</w:t>
+      </w:r>
+    </w:p>
+    <w:p>
+      <w:pPr>
+        <w:pStyle w:val="Paragraphedeliste"/>
+        <w:numPr>
+          <w:ilvl w:val="0"/>
+          <w:numId w:val="1"/>
+        </w:numPr>
+        <w:rPr>
+          <w:b/>
+          <w:bCs/>
+        </w:rPr>
+      </w:pPr>
+      <w:r>
+        <w:rPr>
+          <w:b/>
+          <w:bCs/>
+        </w:rPr>
+        <w:t>Pouvoir sauvegarder le code dans des fichiers</w:t>
+      </w:r>
+      <w:r>
+        <w:rPr>
+          <w:b/>
+          <w:bCs/>
+        </w:rPr>
+        <w:t> :</w:t>
+      </w:r>
+    </w:p>
+    <w:p>
+      <w:pPr>
+        <w:pStyle w:val="Paragraphedeliste"/>
+      </w:pPr>
+      <w:r>
+        <w:t xml:space="preserve">Le code étant souvent stocké dans des fichiers sources, on s’attend à pouvoir ouvrir et </w:t>
+      </w:r>
+      <w:r>
+        <w:t>écrire dans</w:t>
+      </w:r>
+      <w:r>
+        <w:t xml:space="preserve"> ces fichiers.</w:t>
+      </w:r>
+    </w:p>
+    <w:p>
+      <w:pPr>
+        <w:pStyle w:val="Paragraphedeliste"/>
+        <w:numPr>
+          <w:ilvl w:val="0"/>
+          <w:numId w:val="1"/>
+        </w:numPr>
+        <w:rPr>
+          <w:b/>
+          <w:bCs/>
+        </w:rPr>
+      </w:pPr>
+      <w:r>
+        <w:rPr>
+          <w:b/>
+          <w:bCs/>
+        </w:rPr>
+        <w:t>Avoir une minimap/overview du fichier ouvert</w:t>
+      </w:r>
+      <w:r>
+        <w:rPr>
+          <w:b/>
+          <w:bCs/>
+        </w:rPr>
+        <w:t> :</w:t>
+      </w:r>
+    </w:p>
+    <w:p>
+      <w:pPr>
+        <w:pStyle w:val="Paragraphedeliste"/>
+        <w:jc w:val="both"/>
+      </w:pPr>
+      <w:r>
+        <w:rPr>
+          <w:noProof/>
+        </w:rPr>
+        <mc:AlternateContent>
+          <mc:Choice Requires="wpg">
+            <w:drawing>
+              <wp:anchor distT="0" distB="0" distL="114300" distR="114300" simplePos="0" relativeHeight="251661312" behindDoc="0" locked="0" layoutInCell="1" allowOverlap="1" wp14:anchorId="54DD099D" wp14:editId="33F2878D">
+                <wp:simplePos x="0" y="0"/>
+                <wp:positionH relativeFrom="page">
+                  <wp:posOffset>141514</wp:posOffset>
+                </wp:positionH>
+                <wp:positionV relativeFrom="paragraph">
+                  <wp:posOffset>818152</wp:posOffset>
+                </wp:positionV>
+                <wp:extent cx="7259611" cy="3638550"/>
+                <wp:effectExtent l="0" t="19050" r="17780" b="19050"/>
+                <wp:wrapTopAndBottom/>
+                <wp:docPr id="4" name="Groupe 4"/>
+                <wp:cNvGraphicFramePr/>
+                <a:graphic xmlns:a="http://schemas.openxmlformats.org/drawingml/2006/main">
+                  <a:graphicData uri="http://schemas.microsoft.com/office/word/2010/wordprocessingGroup">
+                    <wpg:wgp>
+                      <wpg:cNvGrpSpPr/>
+                      <wpg:grpSpPr>
+                        <a:xfrm>
+                          <a:off x="0" y="0"/>
+                          <a:ext cx="7259611" cy="3638550"/>
+                          <a:chOff x="0" y="-34784"/>
+                          <a:chExt cx="5799364" cy="2906486"/>
+                        </a:xfrm>
+                      </wpg:grpSpPr>
+                      <pic:pic xmlns:pic="http://schemas.openxmlformats.org/drawingml/2006/picture">
+                        <pic:nvPicPr>
+                          <pic:cNvPr id="2" name="Image 2"/>
+                          <pic:cNvPicPr>
+                            <a:picLocks noChangeAspect="1"/>
+                          </pic:cNvPicPr>
+                        </pic:nvPicPr>
+                        <pic:blipFill>
+                          <a:blip r:embed="rId7" cstate="print">
+                            <a:extLst>
+                              <a:ext uri="{28A0092B-C50C-407E-A947-70E740481C1C}">
+                                <a14:useLocalDpi xmlns:a14="http://schemas.microsoft.com/office/drawing/2010/main" val="0"/>
+                              </a:ext>
+                            </a:extLst>
+                          </a:blip>
+                          <a:stretch>
+                            <a:fillRect/>
+                          </a:stretch>
+                        </pic:blipFill>
+                        <pic:spPr>
+                          <a:xfrm>
+                            <a:off x="0" y="89807"/>
+                            <a:ext cx="5760720" cy="2680970"/>
+                          </a:xfrm>
+                          <a:prstGeom prst="rect">
+                            <a:avLst/>
+                          </a:prstGeom>
+                        </pic:spPr>
+                      </pic:pic>
+                      <wps:wsp>
+                        <wps:cNvPr id="3" name="Rectangle 3"/>
+                        <wps:cNvSpPr/>
+                        <wps:spPr>
+                          <a:xfrm>
+                            <a:off x="4634593" y="-34784"/>
+                            <a:ext cx="1164771" cy="2906486"/>
+                          </a:xfrm>
+                          <a:prstGeom prst="rect">
+                            <a:avLst/>
+                          </a:prstGeom>
+                          <a:noFill/>
+                          <a:ln w="38100">
+                            <a:solidFill>
+                              <a:srgbClr val="FF0000"/>
+                            </a:solidFill>
+                          </a:ln>
+                        </wps:spPr>
+                        <wps:style>
+                          <a:lnRef idx="2">
+                            <a:schemeClr val="accent1">
+                              <a:shade val="50000"/>
+                            </a:schemeClr>
+                          </a:lnRef>
+                          <a:fillRef idx="1">
+                            <a:schemeClr val="accent1"/>
+                          </a:fillRef>
+                          <a:effectRef idx="0">
+                            <a:schemeClr val="accent1"/>
+                          </a:effectRef>
+                          <a:fontRef idx="minor">
+                            <a:schemeClr val="lt1"/>
+                          </a:fontRef>
+                        </wps:style>
+                        <wps:bodyPr rot="0" spcFirstLastPara="0" vertOverflow="overflow" horzOverflow="overflow" vert="horz" wrap="square" lIns="91440" tIns="45720" rIns="91440" bIns="45720" numCol="1" spcCol="0" rtlCol="0" fromWordArt="0" anchor="ctr" anchorCtr="0" forceAA="0" compatLnSpc="1">
+                          <a:prstTxWarp prst="textNoShape">
+                            <a:avLst/>
+                          </a:prstTxWarp>
+                          <a:noAutofit/>
+                        </wps:bodyPr>
+                      </wps:wsp>
+                    </wpg:wgp>
+                  </a:graphicData>
+                </a:graphic>
+                <wp14:sizeRelH relativeFrom="margin">
+                  <wp14:pctWidth>0</wp14:pctWidth>
+                </wp14:sizeRelH>
+                <wp14:sizeRelV relativeFrom="margin">
+                  <wp14:pctHeight>0</wp14:pctHeight>
+                </wp14:sizeRelV>
+              </wp:anchor>
+            </w:drawing>
+          </mc:Choice>
+          <mc:Fallback>
+            <w:pict>
+              <v:group w14:anchorId="5BDDC703" id="Groupe 4" o:spid="_x0000_s1026" style="position:absolute;margin-left:11.15pt;margin-top:64.4pt;width:571.6pt;height:286.5pt;z-index:251661312;mso-position-horizontal-relative:page;mso-width-relative:margin;mso-height-relative:margin" coordorigin=",-347" coordsize="57993,29064" o:gfxdata="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">
+                <v:shapetype id="_x0000_t75" coordsize="21600,21600" o:spt="75" o:preferrelative="t" path="m@4@5l@4@11@9@11@9@5xe" filled="f" stroked="f">
+                  <v:stroke joinstyle="miter"/>
+                  <v:formulas>
+                    <v:f eqn="if lineDrawn pixelLineWidth 0"/>
+                    <v:f eqn="sum @0 1 0"/>
+                    <v:f eqn="sum 0 0 @1"/>
+                    <v:f eqn="prod @2 1 2"/>
+                    <v:f eqn="prod @3 21600 pixelWidth"/>
+                    <v:f eqn="prod @3 21600 pixelHeight"/>
+                    <v:f eqn="sum @0 0 1"/>
+                    <v:f eqn="prod @6 1 2"/>
+                    <v:f eqn="prod @7 21600 pixelWidth"/>
+                    <v:f eqn="sum @8 21600 0"/>
+                    <v:f eqn="prod @7 21600 pixelHeight"/>
+                    <v:f eqn="sum @10 21600 0"/>
+                  </v:formulas>
+                  <v:path o:extrusionok="f" gradientshapeok="t" o:connecttype="rect"/>
+                  <o:lock v:ext="edit" aspectratio="t"/>
+                </v:shapetype>
+                <v:shape id="Image 2" o:spid="_x0000_s1027" type="#_x0000_t75" style="position:absolute;top:898;width:57607;height:26809;visibility:visible;mso-wrap-style:square" o:gfxdata="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">
+                  <v:imagedata r:id="rId8" o:title=""/>
+                </v:shape>
+                <v:rect id="Rectangle 3" o:spid="_x0000_s1028" style="position:absolute;left:46345;top:-347;width:11648;height:29064;visibility:visible;mso-wrap-style:square;v-text-anchor:middle" o:gfxdata="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" filled="f" strokecolor="red" strokeweight="3pt"/>
+                <w10:wrap type="topAndBottom" anchorx="page"/>
+              </v:group>
+            </w:pict>
+          </mc:Fallback>
+        </mc:AlternateContent>
+      </w:r>
+      <w:r>
+        <w:t>Pour cette fonctionnalité, on attend de pouvoir voir rapidement où l’on se situe dans un fichier texte en ayant une vue « globale » de celui-ci. Cette fonctionnalité se retrouve dans de nombreux IDE et éditeur</w:t>
+      </w:r>
+      <w:r>
+        <w:t>s</w:t>
+      </w:r>
+      <w:r>
+        <w:t xml:space="preserve"> de texte. Voici un exemple issu de Notepad++ : </w:t>
+      </w:r>
+    </w:p>
+    <w:p>
+      <w:pPr>
+        <w:pStyle w:val="Paragraphedeliste"/>
+      </w:pPr>
+      <w:r>
+        <w:t xml:space="preserve"> </w:t>
+      </w:r>
+    </w:p>
+    <w:p>
+      <w:pPr>
+        <w:pStyle w:val="Paragraphedeliste"/>
+      </w:pPr>
+      <w:r>
+        <w:t xml:space="preserve">On attend d’un IDE un ensemble de contrôles standards qui permettent de manipuler rapidement le contenu. Les raccourcis suivant en font partie : </w:t>
+      </w:r>
+    </w:p>
+    <w:p>
+      <w:pPr>
+        <w:pStyle w:val="Paragraphedeliste"/>
+        <w:numPr>
+          <w:ilvl w:val="0"/>
+          <w:numId w:val="1"/>
+        </w:numPr>
+        <w:rPr>
+          <w:b/>
+          <w:bCs/>
+        </w:rPr>
+      </w:pPr>
+      <w:r>
+        <w:rPr>
+          <w:b/>
+          <w:bCs/>
+        </w:rPr>
+        <w:t>Retour arrière (CTRL+Z)</w:t>
+      </w:r>
+    </w:p>
+    <w:p>
+      <w:pPr>
+        <w:pStyle w:val="Paragraphedeliste"/>
+        <w:numPr>
+          <w:ilvl w:val="0"/>
+          <w:numId w:val="1"/>
+        </w:numPr>
+        <w:rPr>
+          <w:b/>
+          <w:bCs/>
+        </w:rPr>
+      </w:pPr>
+      <w:r>
+        <w:rPr>
+          <w:b/>
+          <w:bCs/>
+        </w:rPr>
+        <w:t>Retour avant (CTRL+Y)</w:t>
+      </w:r>
+    </w:p>
+    <w:p>
+      <w:pPr>
+        <w:pStyle w:val="Paragraphedeliste"/>
+        <w:numPr>
+          <w:ilvl w:val="0"/>
+          <w:numId w:val="1"/>
+        </w:numPr>
+        <w:rPr>
+          <w:b/>
+          <w:bCs/>
+        </w:rPr>
+      </w:pPr>
+      <w:r>
+        <w:rPr>
+          <w:b/>
+          <w:bCs/>
+        </w:rPr>
+        <w:t>Rechercher (CTRL+F)</w:t>
+      </w:r>
+    </w:p>
+    <w:p>
+      <w:pPr>
+        <w:pStyle w:val="Paragraphedeliste"/>
+        <w:numPr>
+          <w:ilvl w:val="0"/>
+          <w:numId w:val="1"/>
+        </w:numPr>
+        <w:rPr>
+          <w:b/>
+          <w:bCs/>
+        </w:rPr>
+      </w:pPr>
+      <w:r>
+        <w:rPr>
+          <w:b/>
+          <w:bCs/>
+        </w:rPr>
+        <w:t>Rechercher&amp;remplacer (CTRL+H)</w:t>
+      </w:r>
+    </w:p>
+    <w:p>
+      <w:pPr>
+        <w:pStyle w:val="Paragraphedeliste"/>
+        <w:numPr>
+          <w:ilvl w:val="0"/>
+          <w:numId w:val="1"/>
+        </w:numPr>
+        <w:rPr>
+          <w:b/>
+          <w:bCs/>
+        </w:rPr>
+      </w:pPr>
+      <w:r>
+        <w:rPr>
+          <w:b/>
+          <w:bCs/>
+        </w:rPr>
+        <w:t>Sauvegarder (CTRL+S)</w:t>
+      </w:r>
+    </w:p>
+    <w:p>
+      <w:pPr>
+        <w:pStyle w:val="Paragraphedeliste"/>
+        <w:rPr>
+          <w:b/>
+          <w:bCs/>
+        </w:rPr>
+      </w:pPr>
+    </w:p>
+    <w:p>
+      <w:pPr>
+        <w:pStyle w:val="Paragraphedeliste"/>
+        <w:rPr>
+          <w:b/>
+          <w:bCs/>
+        </w:rPr>
+      </w:pPr>
+    </w:p>
+    <w:p>
+      <w:pPr>
+        <w:pStyle w:val="Paragraphedeliste"/>
+        <w:rPr>
+          <w:b/>
+          <w:bCs/>
+        </w:rPr>
+      </w:pPr>
+    </w:p>
+    <w:p>
+      <w:pPr>
+        <w:pStyle w:val="Paragraphedeliste"/>
+        <w:numPr>
+          <w:ilvl w:val="0"/>
+          <w:numId w:val="1"/>
+        </w:numPr>
+        <w:rPr>
+          <w:b/>
+          <w:bCs/>
+        </w:rPr>
+      </w:pPr>
+      <w:r>
+        <w:rPr>
+          <w:b/>
+          <w:bCs/>
+        </w:rPr>
+        <w:lastRenderedPageBreak/>
+        <w:t>Coloration syntaxique du code (pour HTML, CSS et JS)</w:t>
+      </w:r>
+      <w:r>
+        <w:rPr>
+          <w:b/>
+          <w:bCs/>
+        </w:rPr>
+        <w:t> :</w:t>
+      </w:r>
+    </w:p>
+    <w:p>
+      <w:pPr>
+        <w:pStyle w:val="Paragraphedeliste"/>
+      </w:pPr>
+      <w:r>
+        <w:rPr>
+          <w:noProof/>
+        </w:rPr>
+        <w:drawing>
+          <wp:anchor distT="0" distB="0" distL="114300" distR="114300" simplePos="0" relativeHeight="251663360" behindDoc="0" locked="0" layoutInCell="1" allowOverlap="1" wp14:anchorId="74C30277" wp14:editId="1F82D5B8">
+            <wp:simplePos x="0" y="0"/>
+            <wp:positionH relativeFrom="margin">
+              <wp:align>right</wp:align>
+            </wp:positionH>
+            <wp:positionV relativeFrom="paragraph">
+              <wp:posOffset>3488055</wp:posOffset>
+            </wp:positionV>
+            <wp:extent cx="5758815" cy="1524000"/>
+            <wp:effectExtent l="0" t="0" r="0" b="0"/>
+            <wp:wrapTopAndBottom/>
+            <wp:docPr id="6" name="Image 6"/>
+            <wp:cNvGraphicFramePr>
+              <a:graphicFrameLocks xmlns:a="http://schemas.openxmlformats.org/drawingml/2006/main" noChangeAspect="1"/>
+            </wp:cNvGraphicFramePr>
+            <a:graphic xmlns:a="http://schemas.openxmlformats.org/drawingml/2006/main">
+              <a:graphicData uri="http://schemas.openxmlformats.org/drawingml/2006/picture">
+                <pic:pic xmlns:pic="http://schemas.openxmlformats.org/drawingml/2006/picture">
+                  <pic:nvPicPr>
+                    <pic:cNvPr id="0" name="Picture 1"/>
+                    <pic:cNvPicPr>
+                      <a:picLocks noChangeAspect="1" noChangeArrowheads="1"/>
+                    </pic:cNvPicPr>
+                  </pic:nvPicPr>
+                  <pic:blipFill>
+                    <a:blip r:embed="rId9">
+                      <a:extLst>
+                        <a:ext uri="{28A0092B-C50C-407E-A947-70E740481C1C}">
+                          <a14:useLocalDpi xmlns:a14="http://schemas.microsoft.com/office/drawing/2010/main" val="0"/>
+                        </a:ext>
+                      </a:extLst>
+                    </a:blip>
+                    <a:srcRect/>
+                    <a:stretch>
+                      <a:fillRect/>
+                    </a:stretch>
+                  </pic:blipFill>
+                  <pic:spPr bwMode="auto">
+                    <a:xfrm>
+                      <a:off x="0" y="0"/>
+                      <a:ext cx="5758815" cy="1524000"/>
+                    </a:xfrm>
+                    <a:prstGeom prst="rect">
+                      <a:avLst/>
+                    </a:prstGeom>
+                    <a:noFill/>
+                    <a:ln>
+                      <a:noFill/>
+                    </a:ln>
+                  </pic:spPr>
+                </pic:pic>
+              </a:graphicData>
+            </a:graphic>
+          </wp:anchor>
+        </w:drawing>
+      </w:r>
+      <w:r>
+        <w:rPr>
+          <w:noProof/>
+        </w:rPr>
+        <w:drawing>
+          <wp:anchor distT="0" distB="0" distL="114300" distR="114300" simplePos="0" relativeHeight="251662336" behindDoc="0" locked="0" layoutInCell="1" allowOverlap="1" wp14:anchorId="7186636B" wp14:editId="7FB1F9CE">
+            <wp:simplePos x="0" y="0"/>
+            <wp:positionH relativeFrom="margin">
+              <wp:align>right</wp:align>
+            </wp:positionH>
+            <wp:positionV relativeFrom="paragraph">
+              <wp:posOffset>712832</wp:posOffset>
+            </wp:positionV>
+            <wp:extent cx="5760720" cy="2606675"/>
+            <wp:effectExtent l="0" t="0" r="0" b="3175"/>
+            <wp:wrapTopAndBottom/>
+            <wp:docPr id="5" name="Image 5"/>
+            <wp:cNvGraphicFramePr>
+              <a:graphicFrameLocks xmlns:a="http://schemas.openxmlformats.org/drawingml/2006/main" noChangeAspect="1"/>
+            </wp:cNvGraphicFramePr>
+            <a:graphic xmlns:a="http://schemas.openxmlformats.org/drawingml/2006/main">
+              <a:graphicData uri="http://schemas.openxmlformats.org/drawingml/2006/picture">
+                <pic:pic xmlns:pic="http://schemas.openxmlformats.org/drawingml/2006/picture">
+                  <pic:nvPicPr>
+                    <pic:cNvPr id="1" name=""/>
+                    <pic:cNvPicPr/>
+                  </pic:nvPicPr>
+                  <pic:blipFill>
+                    <a:blip r:embed="rId10" cstate="print">
+                      <a:extLst>
+                        <a:ext uri="{28A0092B-C50C-407E-A947-70E740481C1C}">
+                          <a14:useLocalDpi xmlns:a14="http://schemas.microsoft.com/office/drawing/2010/main" val="0"/>
+                        </a:ext>
+                      </a:extLst>
+                    </a:blip>
+                    <a:stretch>
+                      <a:fillRect/>
+                    </a:stretch>
+                  </pic:blipFill>
+                  <pic:spPr>
+                    <a:xfrm>
+                      <a:off x="0" y="0"/>
+                      <a:ext cx="5760720" cy="2606675"/>
+                    </a:xfrm>
+                    <a:prstGeom prst="rect">
+                      <a:avLst/>
+                    </a:prstGeom>
+                  </pic:spPr>
+                </pic:pic>
+              </a:graphicData>
+            </a:graphic>
+          </wp:anchor>
+        </w:drawing>
+      </w:r>
+      <w:r>
+        <w:t>Il est important pour coder efficacement de pouvoir reconnaître d’un coup d’œil les structures syntaxiques. La coloration syntaxique est un élément essentiel de tout IDE moderne.</w:t>
+      </w:r>
+    </w:p>
+    <w:p/>
+    <w:p>
+      <w:pPr>
+        <w:pStyle w:val="Paragraphedeliste"/>
+      </w:pPr>
+    </w:p>
+    <w:p>
+      <w:pPr>
+        <w:pStyle w:val="Paragraphedeliste"/>
+        <w:numPr>
+          <w:ilvl w:val="0"/>
+          <w:numId w:val="1"/>
+        </w:numPr>
+        <w:rPr>
+          <w:b/>
+          <w:bCs/>
+        </w:rPr>
+      </w:pPr>
+      <w:r>
+        <w:rPr>
+          <w:b/>
+          <w:bCs/>
+        </w:rPr>
+        <w:t>Vérification de la validité du balisage (par exemple sur la fermeture des balises)</w:t>
+      </w:r>
+      <w:r>
+        <w:rPr>
+          <w:b/>
+          <w:bCs/>
+        </w:rPr>
+        <w:t> :</w:t>
+      </w:r>
+    </w:p>
+    <w:p>
+      <w:pPr>
+        <w:pStyle w:val="Paragraphedeliste"/>
+        <w:jc w:val="both"/>
+      </w:pPr>
+      <w:r>
+        <w:t xml:space="preserve">De nombreuses erreurs de programmation sont liées à du code </w:t>
+      </w:r>
+      <w:r>
+        <w:t xml:space="preserve">écrit </w:t>
+      </w:r>
+      <w:r>
+        <w:t>au mauvais endroit. C’est d’autant plus fréquent en HTML que le langage passe les erreurs sous silence</w:t>
+      </w:r>
+      <w:r>
+        <w:t xml:space="preserve"> et autorise certaines balises implicites</w:t>
+      </w:r>
+      <w:r>
+        <w:t>. Il est alors important que l’IDE puisse donner des indications sur l’état du balisage pour éviter ses erreurs.</w:t>
+      </w:r>
+      <w:r>
+        <w:t xml:space="preserve"> La vérification peut passer par la génération d’erreurs empêchant le site de se lancer dans le web designer, par des warnings non bloquants, par un affichage en souligné dans l’interface. Cela reste encore à définir lors du design IHM.</w:t>
+      </w:r>
+    </w:p>
+    <w:p>
+      <w:pPr>
+        <w:pStyle w:val="Paragraphedeliste"/>
+        <w:numPr>
+          <w:ilvl w:val="0"/>
+          <w:numId w:val="1"/>
+        </w:numPr>
+        <w:rPr>
+          <w:b/>
+          <w:bCs/>
+        </w:rPr>
+      </w:pPr>
+      <w:r>
+        <w:rPr>
+          <w:b/>
+          <w:bCs/>
+        </w:rPr>
+        <w:t>Vérification de la validité des propriétés CSS (erreur de compilation)</w:t>
+      </w:r>
+      <w:r>
+        <w:rPr>
+          <w:b/>
+          <w:bCs/>
+        </w:rPr>
+        <w:t> :</w:t>
+      </w:r>
+    </w:p>
+    <w:p>
+      <w:pPr>
+        <w:pStyle w:val="Paragraphedeliste"/>
+        <w:jc w:val="both"/>
+      </w:pPr>
+      <w:r>
+        <w:t>Similairement à la vérification du balisage, la vérification de la validité du CSS est essentielle au projet. Une raison majeure de l’instabilité du web vient du fait que le CSS ne signale jamais (ni à la « compilation » ni à l’exécution</w:t>
+      </w:r>
+      <w:r>
+        <w:t>)</w:t>
+      </w:r>
+      <w:r>
+        <w:t xml:space="preserve"> si une propriété existe ou non.</w:t>
+      </w:r>
+      <w:r>
+        <w:t xml:space="preserve"> Comme précédemment l</w:t>
+      </w:r>
+      <w:r>
+        <w:t xml:space="preserve">a vérification peut passer par la génération d’erreurs empêchant le site de se lancer dans le web designer, par des warnings non bloquants, par un affichage en souligné dans l’interface. Cela reste encore à définir </w:t>
+      </w:r>
+      <w:r>
+        <w:t>pour savoir ce qui est le plus adapté</w:t>
+      </w:r>
+      <w:r>
+        <w:t>.</w:t>
+      </w:r>
+    </w:p>
+    <w:p>
+      <w:pPr>
+        <w:pStyle w:val="Paragraphedeliste"/>
+        <w:jc w:val="both"/>
+      </w:pPr>
+    </w:p>
+    <w:p>
+      <w:pPr>
+        <w:pStyle w:val="Paragraphedeliste"/>
+        <w:numPr>
+          <w:ilvl w:val="0"/>
+          <w:numId w:val="1"/>
+        </w:numPr>
+        <w:rPr>
+          <w:b/>
+          <w:bCs/>
+        </w:rPr>
+      </w:pPr>
+      <w:r>
+        <w:rPr>
+          <w:b/>
+          <w:bCs/>
+        </w:rPr>
+        <w:lastRenderedPageBreak/>
+        <w:t>Analyse "sémantique" basique (à la IntelliSense)</w:t>
+      </w:r>
+      <w:r>
+        <w:rPr>
+          <w:b/>
+          <w:bCs/>
+        </w:rPr>
+        <w:t> :</w:t>
+      </w:r>
+    </w:p>
+    <w:p>
+      <w:pPr>
+        <w:pStyle w:val="Paragraphedeliste"/>
+        <w:jc w:val="both"/>
+      </w:pPr>
+      <w:r>
+        <w:rPr>
+          <w:noProof/>
+        </w:rPr>
+        <w:drawing>
+          <wp:anchor distT="0" distB="0" distL="114300" distR="114300" simplePos="0" relativeHeight="251665408" behindDoc="0" locked="0" layoutInCell="1" allowOverlap="1" wp14:anchorId="5DB797EA" wp14:editId="3640B49E">
+            <wp:simplePos x="0" y="0"/>
+            <wp:positionH relativeFrom="margin">
+              <wp:align>center</wp:align>
+            </wp:positionH>
+            <wp:positionV relativeFrom="paragraph">
+              <wp:posOffset>1974124</wp:posOffset>
+            </wp:positionV>
+            <wp:extent cx="3015615" cy="1132205"/>
+            <wp:effectExtent l="0" t="0" r="0" b="0"/>
+            <wp:wrapTopAndBottom/>
+            <wp:docPr id="8" name="Image 8"/>
+            <wp:cNvGraphicFramePr>
+              <a:graphicFrameLocks xmlns:a="http://schemas.openxmlformats.org/drawingml/2006/main" noChangeAspect="1"/>
+            </wp:cNvGraphicFramePr>
+            <a:graphic xmlns:a="http://schemas.openxmlformats.org/drawingml/2006/main">
+              <a:graphicData uri="http://schemas.openxmlformats.org/drawingml/2006/picture">
+                <pic:pic xmlns:pic="http://schemas.openxmlformats.org/drawingml/2006/picture">
+                  <pic:nvPicPr>
+                    <pic:cNvPr id="0" name="Picture 3"/>
+                    <pic:cNvPicPr>
+                      <a:picLocks noChangeAspect="1" noChangeArrowheads="1"/>
+                    </pic:cNvPicPr>
+                  </pic:nvPicPr>
+                  <pic:blipFill>
+                    <a:blip r:embed="rId11">
+                      <a:extLst>
+                        <a:ext uri="{28A0092B-C50C-407E-A947-70E740481C1C}">
+                          <a14:useLocalDpi xmlns:a14="http://schemas.microsoft.com/office/drawing/2010/main" val="0"/>
+                        </a:ext>
+                      </a:extLst>
+                    </a:blip>
+                    <a:srcRect/>
+                    <a:stretch>
+                      <a:fillRect/>
+                    </a:stretch>
+                  </pic:blipFill>
+                  <pic:spPr bwMode="auto">
+                    <a:xfrm>
+                      <a:off x="0" y="0"/>
+                      <a:ext cx="3015615" cy="1132205"/>
+                    </a:xfrm>
+                    <a:prstGeom prst="rect">
+                      <a:avLst/>
+                    </a:prstGeom>
+                    <a:noFill/>
+                    <a:ln>
+                      <a:noFill/>
+                    </a:ln>
+                  </pic:spPr>
+                </pic:pic>
+              </a:graphicData>
+            </a:graphic>
+            <wp14:sizeRelH relativeFrom="page">
+              <wp14:pctWidth>0</wp14:pctWidth>
+            </wp14:sizeRelH>
+            <wp14:sizeRelV relativeFrom="page">
+              <wp14:pctHeight>0</wp14:pctHeight>
+            </wp14:sizeRelV>
+          </wp:anchor>
+        </w:drawing>
+      </w:r>
+      <w:r>
+        <w:rPr>
+          <w:noProof/>
+        </w:rPr>
+        <w:drawing>
+          <wp:anchor distT="0" distB="0" distL="114300" distR="114300" simplePos="0" relativeHeight="251664384" behindDoc="0" locked="0" layoutInCell="1" allowOverlap="1" wp14:anchorId="0140F44D" wp14:editId="1C6A3491">
+            <wp:simplePos x="0" y="0"/>
+            <wp:positionH relativeFrom="margin">
+              <wp:align>right</wp:align>
+            </wp:positionH>
+            <wp:positionV relativeFrom="paragraph">
+              <wp:posOffset>832031</wp:posOffset>
+            </wp:positionV>
+            <wp:extent cx="5758815" cy="946785"/>
+            <wp:effectExtent l="0" t="0" r="0" b="5715"/>
+            <wp:wrapTopAndBottom/>
+            <wp:docPr id="7" name="Image 7"/>
+            <wp:cNvGraphicFramePr>
+              <a:graphicFrameLocks xmlns:a="http://schemas.openxmlformats.org/drawingml/2006/main" noChangeAspect="1"/>
+            </wp:cNvGraphicFramePr>
+            <a:graphic xmlns:a="http://schemas.openxmlformats.org/drawingml/2006/main">
+              <a:graphicData uri="http://schemas.openxmlformats.org/drawingml/2006/picture">
+                <pic:pic xmlns:pic="http://schemas.openxmlformats.org/drawingml/2006/picture">
+                  <pic:nvPicPr>
+                    <pic:cNvPr id="0" name="Picture 2"/>
+                    <pic:cNvPicPr>
+                      <a:picLocks noChangeAspect="1" noChangeArrowheads="1"/>
+                    </pic:cNvPicPr>
+                  </pic:nvPicPr>
+                  <pic:blipFill>
+                    <a:blip r:embed="rId12">
+                      <a:extLst>
+                        <a:ext uri="{28A0092B-C50C-407E-A947-70E740481C1C}">
+                          <a14:useLocalDpi xmlns:a14="http://schemas.microsoft.com/office/drawing/2010/main" val="0"/>
+                        </a:ext>
+                      </a:extLst>
+                    </a:blip>
+                    <a:srcRect/>
+                    <a:stretch>
+                      <a:fillRect/>
+                    </a:stretch>
+                  </pic:blipFill>
+                  <pic:spPr bwMode="auto">
+                    <a:xfrm>
+                      <a:off x="0" y="0"/>
+                      <a:ext cx="5758815" cy="946785"/>
+                    </a:xfrm>
+                    <a:prstGeom prst="rect">
+                      <a:avLst/>
+                    </a:prstGeom>
+                    <a:noFill/>
+                    <a:ln>
+                      <a:noFill/>
+                    </a:ln>
+                  </pic:spPr>
+                </pic:pic>
+              </a:graphicData>
+            </a:graphic>
+            <wp14:sizeRelH relativeFrom="page">
+              <wp14:pctWidth>0</wp14:pctWidth>
+            </wp14:sizeRelH>
+            <wp14:sizeRelV relativeFrom="page">
+              <wp14:pctHeight>0</wp14:pctHeight>
+            </wp14:sizeRelV>
+          </wp:anchor>
+        </w:drawing>
+      </w:r>
+      <w:r>
+        <w:t xml:space="preserve">Souvent la syntaxe autorise certaines choses qui n’ont dans le contexte d’exécution aucun sens. Pire encore, c’est souvent une source de bogue bien dissimulée. Avoir un outil (même basique) qui permet de faire de l’analyse sémantique permet d’éviter de nombreux problèmes. En la matière on citera IntelliSense qui fait </w:t>
+      </w:r>
+      <w:r>
+        <w:t>du</w:t>
+      </w:r>
+      <w:r>
+        <w:t xml:space="preserve"> bon travail</w:t>
+      </w:r>
+      <w:r>
+        <w:t xml:space="preserve"> </w:t>
+      </w:r>
+      <w:r>
+        <w:t xml:space="preserve">: </w:t>
+      </w:r>
+    </w:p>
+    <w:p>
+      <w:pPr>
+        <w:pStyle w:val="Paragraphedeliste"/>
+        <w:jc w:val="both"/>
+      </w:pPr>
+    </w:p>
+    <w:p>
+      <w:pPr>
         <w:ind w:left="-426"/>
       </w:pPr>
     </w:p>
+    <w:p/>
+    <w:p>
+      <w:pPr>
+        <w:pStyle w:val="Titre2"/>
+      </w:pPr>
+      <w:r>
+        <w:t xml:space="preserve">Ressource/Inspiration utile : </w:t>
+      </w:r>
+    </w:p>
     <w:p>
       <w:pPr>
         <w:ind w:left="-426"/>
       </w:pPr>
+      <w:r>
+        <w:tab/>
+      </w:r>
+      <w:r>
+        <w:t>Jsoup HTML parser:</w:t>
+      </w:r>
     </w:p>
     <w:p>
       <w:pPr>
         <w:ind w:left="-426"/>
-      </w:pPr>
-    </w:p>
-    <w:p>
-      <w:pPr>
-        <w:ind w:left="-426"/>
-      </w:pPr>
-      <w:r>
-        <w:lastRenderedPageBreak/>
-        <w:t xml:space="preserve">Ressource/Inspiration utile : </w:t>
-      </w:r>
-    </w:p>
-    <w:p>
-      <w:pPr>
-        <w:ind w:left="-426"/>
         <w:rPr>
           <w:lang w:val="en-US"/>
         </w:rPr>
@@ -1739,53 +2617,7 @@
       <w:r>
         <w:tab/>
       </w:r>
-      <w:proofErr w:type="spellStart"/>
-      <w:r>
-        <w:rPr>
-          <w:lang w:val="en-US"/>
-        </w:rPr>
-        <w:t>Jsoup</w:t>
-      </w:r>
-      <w:proofErr w:type="spellEnd"/>
-      <w:r>
-        <w:rPr>
-          <w:lang w:val="en-US"/>
-        </w:rPr>
-        <w:t xml:space="preserve"> </w:t>
-      </w:r>
-      <w:r>
-        <w:rPr>
-          <w:lang w:val="en-US"/>
-        </w:rPr>
-        <w:t xml:space="preserve">HTML </w:t>
-      </w:r>
-      <w:r>
-        <w:rPr>
-          <w:lang w:val="en-US"/>
-        </w:rPr>
-        <w:t>p</w:t>
-      </w:r>
-      <w:r>
-        <w:rPr>
-          <w:lang w:val="en-US"/>
-        </w:rPr>
-        <w:t>arser:</w:t>
-      </w:r>
-    </w:p>
-    <w:p>
-      <w:pPr>
-        <w:ind w:left="-426"/>
-        <w:rPr>
-          <w:lang w:val="en-US"/>
-        </w:rPr>
-      </w:pPr>
-      <w:r>
-        <w:rPr>
-          <w:lang w:val="en-US"/>
-        </w:rPr>
-        <w:tab/>
-      </w:r>
-      <w:hyperlink r:id="rId6" w:history="1">
+      <w:hyperlink r:id="rId13" w:history="1">
         <w:r>
           <w:rPr>
             <w:rStyle w:val="Lienhypertexte"/>
@@ -1835,13 +2667,27 @@
           <w:lang w:val="en-US"/>
         </w:rPr>
       </w:pPr>
-      <w:hyperlink r:id="rId7" w:history="1">
+      <w:hyperlink r:id="rId14" w:history="1">
         <w:r>
           <w:rPr>
             <w:rStyle w:val="Lienhypertexte"/>
             <w:lang w:val="en-US"/>
           </w:rPr>
-          <w:t>https://www.w3schools.com/howto/howto_syntax_highlight.asp</w:t>
+          <w:t>https://www.w3schools.co</w:t>
+        </w:r>
+        <w:r>
+          <w:rPr>
+            <w:rStyle w:val="Lienhypertexte"/>
+            <w:lang w:val="en-US"/>
+          </w:rPr>
+          <w:t>m</w:t>
+        </w:r>
+        <w:r>
+          <w:rPr>
+            <w:rStyle w:val="Lienhypertexte"/>
+            <w:lang w:val="en-US"/>
+          </w:rPr>
+          <w:t>/howto/howto_syntax_highlight.asp</w:t>
         </w:r>
       </w:hyperlink>
       <w:r>
@@ -1850,7 +2696,7 @@
         </w:rPr>
         <w:t xml:space="preserve">  </w:t>
       </w:r>
-      <w:hyperlink r:id="rId8" w:history="1">
+      <w:hyperlink r:id="rId15" w:history="1">
         <w:r>
           <w:rPr>
             <w:rStyle w:val="Lienhypertexte"/>
@@ -1887,7 +2733,7 @@
           <w:lang w:val="en-US"/>
         </w:rPr>
       </w:pPr>
-      <w:hyperlink r:id="rId9" w:history="1">
+      <w:hyperlink r:id="rId16" w:history="1">
         <w:r>
           <w:rPr>
             <w:rStyle w:val="Lienhypertexte"/>
@@ -1929,7 +2775,7 @@
           <w:lang w:val="en-US"/>
         </w:rPr>
       </w:pPr>
-      <w:hyperlink r:id="rId10" w:history="1">
+      <w:hyperlink r:id="rId17" w:history="1">
         <w:r>
           <w:rPr>
             <w:rStyle w:val="Lienhypertexte"/>
@@ -1963,13 +2809,7 @@
         <w:pStyle w:val="Titre1"/>
       </w:pPr>
       <w:r>
-        <w:t>Panneau « </w:t>
-      </w:r>
-      <w:r>
-        <w:t>Explorateur de fichiers</w:t>
-      </w:r>
-      <w:r>
-        <w:t> »</w:t>
+        <w:t>Panneau « Explorateur de fichiers »</w:t>
       </w:r>
     </w:p>
     <w:p/>
@@ -2293,7 +3133,6 @@
                 <w:szCs w:val="22"/>
               </w:rPr>
             </w:pPr>
-            <w:proofErr w:type="spellStart"/>
             <w:r>
               <w:rPr>
                 <w:rFonts w:ascii="Calibri" w:hAnsi="Calibri" w:cs="Calibri"/>
@@ -2303,7 +3142,6 @@
               </w:rPr>
               <w:t>Drag&amp;Drop</w:t>
             </w:r>
-            <w:proofErr w:type="spellEnd"/>
           </w:p>
         </w:tc>
         <w:tc>
@@ -2336,27 +3174,7 @@
                 <w:sz w:val="22"/>
                 <w:szCs w:val="22"/>
               </w:rPr>
-              <w:t xml:space="preserve">Pouvoir </w:t>
-            </w:r>
-            <w:proofErr w:type="spellStart"/>
-            <w:r>
-              <w:rPr>
-                <w:rFonts w:ascii="Calibri" w:hAnsi="Calibri" w:cs="Calibri"/>
-                <w:color w:val="000000"/>
-                <w:sz w:val="22"/>
-                <w:szCs w:val="22"/>
-              </w:rPr>
-              <w:t>Drag&amp;Drop</w:t>
-            </w:r>
-            <w:proofErr w:type="spellEnd"/>
-            <w:r>
-              <w:rPr>
-                <w:rFonts w:ascii="Calibri" w:hAnsi="Calibri" w:cs="Calibri"/>
-                <w:color w:val="000000"/>
-                <w:sz w:val="22"/>
-                <w:szCs w:val="22"/>
-              </w:rPr>
-              <w:t xml:space="preserve"> un fichier HTML, CSS, JS dans le panneau IDE</w:t>
+              <w:t>Pouvoir Drag&amp;Drop un fichier HTML, CSS, JS dans le panneau IDE</w:t>
             </w:r>
           </w:p>
         </w:tc>
@@ -2419,27 +3237,7 @@
                 <w:sz w:val="22"/>
                 <w:szCs w:val="22"/>
               </w:rPr>
-              <w:t xml:space="preserve">Pouvoir </w:t>
-            </w:r>
-            <w:proofErr w:type="spellStart"/>
-            <w:r>
-              <w:rPr>
-                <w:rFonts w:ascii="Calibri" w:hAnsi="Calibri" w:cs="Calibri"/>
-                <w:color w:val="000000"/>
-                <w:sz w:val="22"/>
-                <w:szCs w:val="22"/>
-              </w:rPr>
-              <w:t>Drag&amp;Drop</w:t>
-            </w:r>
-            <w:proofErr w:type="spellEnd"/>
-            <w:r>
-              <w:rPr>
-                <w:rFonts w:ascii="Calibri" w:hAnsi="Calibri" w:cs="Calibri"/>
-                <w:color w:val="000000"/>
-                <w:sz w:val="22"/>
-                <w:szCs w:val="22"/>
-              </w:rPr>
-              <w:t xml:space="preserve"> une ressource web (Image, Vidéo, fichier HTML pour faire un lien) dans le panneau rendu web</w:t>
+              <w:t>Pouvoir Drag&amp;Drop une ressource web (Image, Vidéo, fichier HTML pour faire un lien) dans le panneau rendu web</w:t>
             </w:r>
           </w:p>
         </w:tc>
@@ -2461,7 +3259,7 @@
       </w:r>
     </w:p>
     <w:p>
-      <w:hyperlink r:id="rId11" w:history="1">
+      <w:hyperlink r:id="rId18" w:history="1">
         <w:r>
           <w:rPr>
             <w:rStyle w:val="Lienhypertexte"/>
@@ -2508,7 +3306,6 @@
         <w:pStyle w:val="Titre1"/>
       </w:pPr>
       <w:r>
-        <w:lastRenderedPageBreak/>
         <w:t>Panneau « Console Web »</w:t>
       </w:r>
     </w:p>
@@ -3418,7 +4215,7 @@
       <w:pPr>
         <w:ind w:left="-426"/>
       </w:pPr>
-      <w:hyperlink r:id="rId12" w:history="1">
+      <w:hyperlink r:id="rId19" w:history="1">
         <w:r>
           <w:rPr>
             <w:rStyle w:val="Lienhypertexte"/>
@@ -3442,7 +4239,7 @@
     <w:p/>
     <w:p/>
     <w:sectPr>
-      <w:footerReference w:type="default" r:id="rId13"/>
+      <w:footerReference w:type="default" r:id="rId20"/>
       <w:pgSz w:w="11906" w:h="16838"/>
       <w:pgMar w:top="1417" w:right="1417" w:bottom="1417" w:left="1417" w:header="708" w:footer="708" w:gutter="0"/>
       <w:cols w:space="708"/>
@@ -3481,6 +4278,7 @@
         <w:docPartUnique/>
       </w:docPartObj>
     </w:sdtPr>
+    <w:sdtEndPr/>
     <w:sdtContent>
       <w:p>
         <w:pPr>
@@ -3644,6 +4442,127 @@
     </w:p>
   </w:footnote>
 </w:footnotes>
+</file>
+
+<file path=word/numbering.xml><?xml version="1.0" encoding="utf-8"?>
+<w:numbering xmlns:wpc="http://schemas.microsoft.com/office/word/2010/wordprocessingCanvas" xmlns:cx="http://schemas.microsoft.com/office/drawing/2014/chartex" xmlns:cx1="http://schemas.microsoft.com/office/drawing/2015/9/8/chartex" xmlns:cx2="http://schemas.microsoft.com/office/drawing/2015/10/21/chartex" xmlns:cx3="http://schemas.microsoft.com/office/drawing/2016/5/9/chartex" xmlns:cx4="http://schemas.microsoft.com/office/drawing/2016/5/10/chartex" xmlns:cx5="http://schemas.microsoft.com/office/drawing/2016/5/11/chartex" xmlns:cx6="http://schemas.microsoft.com/office/drawing/2016/5/12/chartex" xmlns:cx7="http://schemas.microsoft.com/office/drawing/2016/5/13/chartex" xmlns:cx8="http://schemas.microsoft.com/office/drawing/2016/5/14/chartex" xmlns:mc="http://schemas.openxmlformats.org/markup-compatibility/2006" xmlns:aink="http://schemas.microsoft.com/office/drawing/2016/ink" xmlns:am3d="http://schemas.microsoft.com/office/drawing/2017/model3d" xmlns:o="urn:schemas-microsoft-com:office:office" xmlns:r="http://schemas.openxmlformats.org/officeDocument/2006/relationships" xmlns:m="http://schemas.openxmlformats.org/officeDocument/2006/math" xmlns:v="urn:schemas-microsoft-com:vml" xmlns:wp14="http://schemas.microsoft.com/office/word/2010/wordprocessingDrawing" xmlns:wp="http://schemas.openxmlformats.org/drawingml/2006/wordprocessingDrawing" xmlns:w10="urn:schemas-microsoft-com:office:word" xmlns:w="http://schemas.openxmlformats.org/wordprocessingml/2006/main" xmlns:w14="http://schemas.microsoft.com/office/word/2010/wordml" xmlns:w15="http://schemas.microsoft.com/office/word/2012/wordml" xmlns:w16cex="http://schemas.microsoft.com/office/word/2018/wordml/cex" xmlns:w16cid="http://schemas.microsoft.com/office/word/2016/wordml/cid" xmlns:w16="http://schemas.microsoft.com/office/word/2018/wordml" xmlns:w16se="http://schemas.microsoft.com/office/word/2015/wordml/symex" xmlns:wpg="http://schemas.microsoft.com/office/word/2010/wordprocessingGroup" xmlns:wpi="http://schemas.microsoft.com/office/word/2010/wordprocessingInk" xmlns:wne="http://schemas.microsoft.com/office/word/2006/wordml" xmlns:wps="http://schemas.microsoft.com/office/word/2010/wordprocessingShape" mc:Ignorable="w14 w15 w16se w16cid w16 w16cex wp14">
+  <w:abstractNum w:abstractNumId="0" w15:restartNumberingAfterBreak="0">
+    <w:nsid w:val="0E673497"/>
+    <w:multiLevelType w:val="hybridMultilevel"/>
+    <w:tmpl w:val="7BD07CEC"/>
+    <w:lvl w:ilvl="0" w:tplc="040C0001">
+      <w:start w:val="1"/>
+      <w:numFmt w:val="bullet"/>
+      <w:lvlText w:val=""/>
+      <w:lvlJc w:val="left"/>
+      <w:pPr>
+        <w:ind w:left="720" w:hanging="360"/>
+      </w:pPr>
+      <w:rPr>
+        <w:rFonts w:ascii="Symbol" w:hAnsi="Symbol" w:hint="default"/>
+      </w:rPr>
+    </w:lvl>
+    <w:lvl w:ilvl="1" w:tplc="040C0003" w:tentative="1">
+      <w:start w:val="1"/>
+      <w:numFmt w:val="bullet"/>
+      <w:lvlText w:val="o"/>
+      <w:lvlJc w:val="left"/>
+      <w:pPr>
+        <w:ind w:left="1440" w:hanging="360"/>
+      </w:pPr>
+      <w:rPr>
+        <w:rFonts w:ascii="Courier New" w:hAnsi="Courier New" w:cs="Courier New" w:hint="default"/>
+      </w:rPr>
+    </w:lvl>
+    <w:lvl w:ilvl="2" w:tplc="040C0005" w:tentative="1">
+      <w:start w:val="1"/>
+      <w:numFmt w:val="bullet"/>
+      <w:lvlText w:val=""/>
+      <w:lvlJc w:val="left"/>
+      <w:pPr>
+        <w:ind w:left="2160" w:hanging="360"/>
+      </w:pPr>
+      <w:rPr>
+        <w:rFonts w:ascii="Wingdings" w:hAnsi="Wingdings" w:hint="default"/>
+      </w:rPr>
+    </w:lvl>
+    <w:lvl w:ilvl="3" w:tplc="040C0001" w:tentative="1">
+      <w:start w:val="1"/>
+      <w:numFmt w:val="bullet"/>
+      <w:lvlText w:val=""/>
+      <w:lvlJc w:val="left"/>
+      <w:pPr>
+        <w:ind w:left="2880" w:hanging="360"/>
+      </w:pPr>
+      <w:rPr>
+        <w:rFonts w:ascii="Symbol" w:hAnsi="Symbol" w:hint="default"/>
+      </w:rPr>
+    </w:lvl>
+    <w:lvl w:ilvl="4" w:tplc="040C0003" w:tentative="1">
+      <w:start w:val="1"/>
+      <w:numFmt w:val="bullet"/>
+      <w:lvlText w:val="o"/>
+      <w:lvlJc w:val="left"/>
+      <w:pPr>
+        <w:ind w:left="3600" w:hanging="360"/>
+      </w:pPr>
+      <w:rPr>
+        <w:rFonts w:ascii="Courier New" w:hAnsi="Courier New" w:cs="Courier New" w:hint="default"/>
+      </w:rPr>
+    </w:lvl>
+    <w:lvl w:ilvl="5" w:tplc="040C0005" w:tentative="1">
+      <w:start w:val="1"/>
+      <w:numFmt w:val="bullet"/>
+      <w:lvlText w:val=""/>
+      <w:lvlJc w:val="left"/>
+      <w:pPr>
+        <w:ind w:left="4320" w:hanging="360"/>
+      </w:pPr>
+      <w:rPr>
+        <w:rFonts w:ascii="Wingdings" w:hAnsi="Wingdings" w:hint="default"/>
+      </w:rPr>
+    </w:lvl>
+    <w:lvl w:ilvl="6" w:tplc="040C0001" w:tentative="1">
+      <w:start w:val="1"/>
+      <w:numFmt w:val="bullet"/>
+      <w:lvlText w:val=""/>
+      <w:lvlJc w:val="left"/>
+      <w:pPr>
+        <w:ind w:left="5040" w:hanging="360"/>
+      </w:pPr>
+      <w:rPr>
+        <w:rFonts w:ascii="Symbol" w:hAnsi="Symbol" w:hint="default"/>
+      </w:rPr>
+    </w:lvl>
+    <w:lvl w:ilvl="7" w:tplc="040C0003" w:tentative="1">
+      <w:start w:val="1"/>
+      <w:numFmt w:val="bullet"/>
+      <w:lvlText w:val="o"/>
+      <w:lvlJc w:val="left"/>
+      <w:pPr>
+        <w:ind w:left="5760" w:hanging="360"/>
+      </w:pPr>
+      <w:rPr>
+        <w:rFonts w:ascii="Courier New" w:hAnsi="Courier New" w:cs="Courier New" w:hint="default"/>
+      </w:rPr>
+    </w:lvl>
+    <w:lvl w:ilvl="8" w:tplc="040C0005" w:tentative="1">
+      <w:start w:val="1"/>
+      <w:numFmt w:val="bullet"/>
+      <w:lvlText w:val=""/>
+      <w:lvlJc w:val="left"/>
+      <w:pPr>
+        <w:ind w:left="6480" w:hanging="360"/>
+      </w:pPr>
+      <w:rPr>
+        <w:rFonts w:ascii="Wingdings" w:hAnsi="Wingdings" w:hint="default"/>
+      </w:rPr>
+    </w:lvl>
+  </w:abstractNum>
+  <w:num w:numId="1">
+    <w:abstractNumId w:val="0"/>
+  </w:num>
+</w:numbering>
 </file>
 
 <file path=word/styles.xml><?xml version="1.0" encoding="utf-8"?>
@@ -4062,7 +4981,7 @@
     <w:link w:val="Titre1Car"/>
     <w:uiPriority w:val="9"/>
     <w:qFormat/>
-    <w:rsid w:val="00A66898"/>
+    <w:rsid w:val="00A222AE"/>
     <w:pPr>
       <w:keepNext/>
       <w:keepLines/>
@@ -4072,8 +4991,30 @@
     <w:rPr>
       <w:rFonts w:asciiTheme="majorHAnsi" w:eastAsiaTheme="majorEastAsia" w:hAnsiTheme="majorHAnsi" w:cstheme="majorBidi"/>
       <w:color w:val="2F5496" w:themeColor="accent1" w:themeShade="BF"/>
-      <w:sz w:val="32"/>
+      <w:sz w:val="36"/>
       <w:szCs w:val="32"/>
+    </w:rPr>
+  </w:style>
+  <w:style w:type="paragraph" w:styleId="Titre2">
+    <w:name w:val="heading 2"/>
+    <w:basedOn w:val="Normal"/>
+    <w:next w:val="Normal"/>
+    <w:link w:val="Titre2Car"/>
+    <w:uiPriority w:val="9"/>
+    <w:unhideWhenUsed/>
+    <w:qFormat/>
+    <w:rsid w:val="00A222AE"/>
+    <w:pPr>
+      <w:keepNext/>
+      <w:keepLines/>
+      <w:spacing w:before="40"/>
+      <w:outlineLvl w:val="1"/>
+    </w:pPr>
+    <w:rPr>
+      <w:rFonts w:asciiTheme="majorHAnsi" w:eastAsiaTheme="majorEastAsia" w:hAnsiTheme="majorHAnsi" w:cstheme="majorBidi"/>
+      <w:color w:val="2F5496" w:themeColor="accent1" w:themeShade="BF"/>
+      <w:sz w:val="28"/>
+      <w:szCs w:val="26"/>
     </w:rPr>
   </w:style>
   <w:style w:type="character" w:default="1" w:styleId="Policepardfaut">
@@ -4143,12 +5084,13 @@
     <w:basedOn w:val="Policepardfaut"/>
     <w:link w:val="Titre1"/>
     <w:uiPriority w:val="9"/>
-    <w:rsid w:val="00A66898"/>
+    <w:rsid w:val="00A222AE"/>
     <w:rPr>
       <w:rFonts w:asciiTheme="majorHAnsi" w:eastAsiaTheme="majorEastAsia" w:hAnsiTheme="majorHAnsi" w:cstheme="majorBidi"/>
       <w:color w:val="2F5496" w:themeColor="accent1" w:themeShade="BF"/>
-      <w:sz w:val="32"/>
+      <w:sz w:val="36"/>
       <w:szCs w:val="32"/>
+      <w:lang w:eastAsia="fr-FR"/>
     </w:rPr>
   </w:style>
   <w:style w:type="character" w:styleId="Lienhypertexte">
@@ -4226,6 +5168,43 @@
       <w:sz w:val="24"/>
       <w:szCs w:val="24"/>
       <w:lang w:eastAsia="fr-FR"/>
+    </w:rPr>
+  </w:style>
+  <w:style w:type="character" w:customStyle="1" w:styleId="Titre2Car">
+    <w:name w:val="Titre 2 Car"/>
+    <w:basedOn w:val="Policepardfaut"/>
+    <w:link w:val="Titre2"/>
+    <w:uiPriority w:val="9"/>
+    <w:rsid w:val="00A222AE"/>
+    <w:rPr>
+      <w:rFonts w:asciiTheme="majorHAnsi" w:eastAsiaTheme="majorEastAsia" w:hAnsiTheme="majorHAnsi" w:cstheme="majorBidi"/>
+      <w:color w:val="2F5496" w:themeColor="accent1" w:themeShade="BF"/>
+      <w:sz w:val="28"/>
+      <w:szCs w:val="26"/>
+      <w:lang w:eastAsia="fr-FR"/>
+    </w:rPr>
+  </w:style>
+  <w:style w:type="paragraph" w:styleId="Paragraphedeliste">
+    <w:name w:val="List Paragraph"/>
+    <w:basedOn w:val="Normal"/>
+    <w:uiPriority w:val="34"/>
+    <w:qFormat/>
+    <w:rsid w:val="00A222AE"/>
+    <w:pPr>
+      <w:ind w:left="720"/>
+      <w:contextualSpacing/>
+    </w:pPr>
+  </w:style>
+  <w:style w:type="character" w:styleId="Lienhypertextesuivivisit">
+    <w:name w:val="FollowedHyperlink"/>
+    <w:basedOn w:val="Policepardfaut"/>
+    <w:uiPriority w:val="99"/>
+    <w:semiHidden/>
+    <w:unhideWhenUsed/>
+    <w:rsid w:val="005A73FD"/>
+    <w:rPr>
+      <w:color w:val="954F72" w:themeColor="followedHyperlink"/>
+      <w:u w:val="single"/>
     </w:rPr>
   </w:style>
 </w:styles>

</xml_diff>

<commit_message>
Add meetings report + continue specs
</commit_message>
<xml_diff>
--- a/doc/specs/Cahier des charges.docx
+++ b/doc/specs/Cahier des charges.docx
@@ -124,7 +124,7 @@
                               <w:jc w:val="center"/>
                             </w:pPr>
                             <w:r>
-                              <w:t>0</w:t>
+                              <w:t>2</w:t>
                             </w:r>
                             <w:r>
                               <w:t>8</w:t>
@@ -164,7 +164,7 @@
                         <w:jc w:val="center"/>
                       </w:pPr>
                       <w:r>
-                        <w:t>0</w:t>
+                        <w:t>2</w:t>
                       </w:r>
                       <w:r>
                         <w:t>8</w:t>
@@ -196,22 +196,440 @@
     </w:p>
     <w:p>
       <w:pPr>
-        <w:rPr>
-          <w:rFonts w:eastAsiaTheme="minorHAnsi"/>
-        </w:rPr>
+        <w:jc w:val="both"/>
       </w:pPr>
       <w:r>
         <w:t>Le présent document vise à décrire les fonctionnalités du produit « Web Designer » désigné comme le “ logiciel ” par la suite.</w:t>
       </w:r>
-    </w:p>
-    <w:p>
-      <w:r>
-        <w:t>Le logiciel s’articule autour d’un ensemble de panneaux dont nous allons ici détailler la liste et les fonctionnalités.</w:t>
+      <w:r>
+        <w:t xml:space="preserve"> Nous allons, dans un premier temps, expliquer l’origine du projet et à quels enjeux il entend répondre. Puis nous détaillerons les fonctionnalités.</w:t>
+      </w:r>
+    </w:p>
+    <w:p>
+      <w:pPr>
+        <w:jc w:val="both"/>
+      </w:pPr>
+      <w:r>
+        <w:t xml:space="preserve">Le logiciel s’articule autour d’un ensemble de panneaux dont nous </w:t>
+      </w:r>
+      <w:r>
+        <w:t>détaillerons aussi</w:t>
+      </w:r>
+      <w:r>
+        <w:t xml:space="preserve"> la liste et les fonctionnalités.</w:t>
       </w:r>
     </w:p>
     <w:p>
       <w:pPr>
         <w:pStyle w:val="Titre1"/>
+        <w:jc w:val="both"/>
+      </w:pPr>
+      <w:r>
+        <w:t>Contexte et problèmes</w:t>
+      </w:r>
+    </w:p>
+    <w:p>
+      <w:pPr>
+        <w:jc w:val="both"/>
+      </w:pPr>
+      <w:r>
+        <w:t>Suite au constat que le web est généralement peu efficace (notamment en termes de performances, dans sa maintenance, dans son développement, etc.), il a été nécessaire d’apporter une réponse technique. La réponse aujourd’hui (en 2020) est sur deux plans :</w:t>
+      </w:r>
+    </w:p>
+    <w:p>
+      <w:pPr>
+        <w:pStyle w:val="Paragraphedeliste"/>
+        <w:numPr>
+          <w:ilvl w:val="0"/>
+          <w:numId w:val="2"/>
+        </w:numPr>
+        <w:jc w:val="both"/>
+      </w:pPr>
+      <w:r>
+        <w:t>L’apparition des Framework Web.</w:t>
+      </w:r>
+    </w:p>
+    <w:p>
+      <w:pPr>
+        <w:pStyle w:val="Paragraphedeliste"/>
+        <w:numPr>
+          <w:ilvl w:val="0"/>
+          <w:numId w:val="2"/>
+        </w:numPr>
+        <w:jc w:val="both"/>
+      </w:pPr>
+      <w:r>
+        <w:t>L’apparition de NodeJS</w:t>
+      </w:r>
+    </w:p>
+    <w:p>
+      <w:pPr>
+        <w:jc w:val="both"/>
+      </w:pPr>
+    </w:p>
+    <w:p>
+      <w:pPr>
+        <w:jc w:val="both"/>
+      </w:pPr>
+      <w:r>
+        <w:t xml:space="preserve"> Le premier point</w:t>
+      </w:r>
+      <w:r>
+        <w:t xml:space="preserve"> a permis de simplifier le développement front-end par beaucoup d’aspects (selon le framework). Les points centraux étant le système des components (basés sur Bootstrap) et l’intégration plus profonde de JavaScript comme langage central du web.</w:t>
+      </w:r>
+    </w:p>
+    <w:p>
+      <w:pPr>
+        <w:jc w:val="both"/>
+      </w:pPr>
+    </w:p>
+    <w:p>
+      <w:pPr>
+        <w:jc w:val="both"/>
+      </w:pPr>
+      <w:r>
+        <w:t>Le second point a permis une « unification » par le front-end des langages de développement web : désormais, grâce à NodeJS, on utilise JavaScript pour tout. De plus il permet de cacher de nombreuses contraintes du back-end (notamment la gestion réseau, la gestion des performances, etc.)</w:t>
+      </w:r>
+      <w:r>
+        <w:t>.</w:t>
+      </w:r>
+    </w:p>
+    <w:p>
+      <w:pPr>
+        <w:jc w:val="both"/>
+      </w:pPr>
+    </w:p>
+    <w:p>
+      <w:pPr>
+        <w:jc w:val="both"/>
+      </w:pPr>
+      <w:r>
+        <w:t>Cependant, cette réponse est peu satisfaisante car lacunaire. Elle adresse les problèmes de vitesse de développement et simplification du design mais omet complètement certaines parties. Les plus problématiques étant l’instabilité du web et la gestion des performances.</w:t>
+      </w:r>
+    </w:p>
+    <w:p>
+      <w:pPr>
+        <w:jc w:val="both"/>
+      </w:pPr>
+    </w:p>
+    <w:p>
+      <w:pPr>
+        <w:jc w:val="both"/>
+      </w:pPr>
+      <w:r>
+        <w:t>On résumera les problèmes sous la forme de questions :</w:t>
+      </w:r>
+    </w:p>
+    <w:p>
+      <w:pPr>
+        <w:pStyle w:val="Paragraphedeliste"/>
+        <w:numPr>
+          <w:ilvl w:val="0"/>
+          <w:numId w:val="2"/>
+        </w:numPr>
+        <w:jc w:val="both"/>
+      </w:pPr>
+      <w:r>
+        <w:t>Problème de performance : « </w:t>
+      </w:r>
+      <w:r>
+        <w:rPr>
+          <w:i/>
+          <w:iCs/>
+          <w:color w:val="4472C4" w:themeColor="accent1"/>
+        </w:rPr>
+        <w:t xml:space="preserve">Comment en une seule seconde, je peux produire 60 images </w:t>
+      </w:r>
+      <w:r>
+        <w:rPr>
+          <w:i/>
+          <w:iCs/>
+          <w:color w:val="4472C4" w:themeColor="accent1"/>
+        </w:rPr>
+        <w:t>en 4K</w:t>
+      </w:r>
+      <w:r>
+        <w:rPr>
+          <w:i/>
+          <w:iCs/>
+          <w:color w:val="4472C4" w:themeColor="accent1"/>
+        </w:rPr>
+        <w:t>, et ne pas réussir à charger une page web dans un navigateur ?</w:t>
+      </w:r>
+      <w:r>
+        <w:rPr>
+          <w:i/>
+          <w:iCs/>
+          <w:color w:val="4472C4" w:themeColor="accent1"/>
+        </w:rPr>
+        <w:t> </w:t>
+      </w:r>
+      <w:r>
+        <w:rPr>
+          <w:i/>
+          <w:iCs/>
+        </w:rPr>
+        <w:t>»</w:t>
+      </w:r>
+    </w:p>
+    <w:p>
+      <w:pPr>
+        <w:pStyle w:val="Paragraphedeliste"/>
+        <w:numPr>
+          <w:ilvl w:val="0"/>
+          <w:numId w:val="2"/>
+        </w:numPr>
+        <w:jc w:val="both"/>
+      </w:pPr>
+      <w:r>
+        <w:t>Problème d’esthétique : « </w:t>
+      </w:r>
+      <w:r>
+        <w:rPr>
+          <w:i/>
+          <w:iCs/>
+          <w:color w:val="4472C4" w:themeColor="accent1"/>
+        </w:rPr>
+        <w:t xml:space="preserve">Comment faire en sorte que mon site ne ressemble pas à une </w:t>
+      </w:r>
+      <w:r>
+        <w:rPr>
+          <w:i/>
+          <w:iCs/>
+          <w:color w:val="4472C4" w:themeColor="accent1"/>
+        </w:rPr>
+        <w:t>page</w:t>
+      </w:r>
+      <w:r>
+        <w:rPr>
+          <w:i/>
+          <w:iCs/>
+          <w:color w:val="4472C4" w:themeColor="accent1"/>
+        </w:rPr>
+        <w:t xml:space="preserve"> des années 1990-2000 ?</w:t>
+      </w:r>
+      <w:r>
+        <w:rPr>
+          <w:i/>
+          <w:iCs/>
+          <w:color w:val="4472C4" w:themeColor="accent1"/>
+        </w:rPr>
+        <w:t> </w:t>
+      </w:r>
+      <w:r>
+        <w:rPr>
+          <w:i/>
+          <w:iCs/>
+          <w:color w:val="4472C4" w:themeColor="accent1"/>
+        </w:rPr>
+        <w:t xml:space="preserve">Pourquoi ne puis-je pas réutiliser le travail de </w:t>
+      </w:r>
+      <w:r>
+        <w:rPr>
+          <w:i/>
+          <w:iCs/>
+          <w:color w:val="4472C4" w:themeColor="accent1"/>
+        </w:rPr>
+        <w:t>mes designers</w:t>
+      </w:r>
+      <w:r>
+        <w:rPr>
+          <w:i/>
+          <w:iCs/>
+          <w:color w:val="4472C4" w:themeColor="accent1"/>
+        </w:rPr>
+        <w:t xml:space="preserve"> sur d’autres sites ?</w:t>
+      </w:r>
+      <w:r>
+        <w:rPr>
+          <w:i/>
+          <w:iCs/>
+        </w:rPr>
+        <w:t>»</w:t>
+      </w:r>
+    </w:p>
+    <w:p>
+      <w:pPr>
+        <w:pStyle w:val="Paragraphedeliste"/>
+        <w:numPr>
+          <w:ilvl w:val="0"/>
+          <w:numId w:val="2"/>
+        </w:numPr>
+        <w:jc w:val="both"/>
+      </w:pPr>
+      <w:r>
+        <w:t>Problème de développement : « </w:t>
+      </w:r>
+      <w:r>
+        <w:rPr>
+          <w:i/>
+          <w:iCs/>
+          <w:color w:val="4472C4" w:themeColor="accent1"/>
+        </w:rPr>
+        <w:t>Pourquoi faut-il si longtemps pour développer un site web et si peu pour en avoir l’idée ?</w:t>
+      </w:r>
+      <w:r>
+        <w:rPr>
+          <w:i/>
+          <w:iCs/>
+          <w:color w:val="4472C4" w:themeColor="accent1"/>
+        </w:rPr>
+        <w:t> </w:t>
+      </w:r>
+      <w:r>
+        <w:rPr>
+          <w:i/>
+          <w:iCs/>
+        </w:rPr>
+        <w:t>»</w:t>
+      </w:r>
+    </w:p>
+    <w:p>
+      <w:pPr>
+        <w:pStyle w:val="Paragraphedeliste"/>
+        <w:numPr>
+          <w:ilvl w:val="0"/>
+          <w:numId w:val="2"/>
+        </w:numPr>
+        <w:jc w:val="both"/>
+      </w:pPr>
+      <w:r>
+        <w:t>Problème de stabilité : « </w:t>
+      </w:r>
+      <w:r>
+        <w:rPr>
+          <w:i/>
+          <w:iCs/>
+          <w:color w:val="4472C4" w:themeColor="accent1"/>
+        </w:rPr>
+        <w:t>Comment et pourquoi existe-t-il des gens disponibles 24/7 pour s’assurer qu’une application web n’est pas crash ? (Ou comment et pourquoi une application web est plus susceptible de crash qu’une autre ?)</w:t>
+      </w:r>
+      <w:r>
+        <w:rPr>
+          <w:color w:val="000000" w:themeColor="text1"/>
+        </w:rPr>
+        <w:t> »</w:t>
+      </w:r>
+    </w:p>
+    <w:p>
+      <w:pPr>
+        <w:spacing w:after="160" w:line="259" w:lineRule="auto"/>
+        <w:rPr>
+          <w:rFonts w:asciiTheme="majorHAnsi" w:eastAsiaTheme="majorEastAsia" w:hAnsiTheme="majorHAnsi" w:cstheme="majorBidi"/>
+          <w:color w:val="2F5496" w:themeColor="accent1" w:themeShade="BF"/>
+          <w:sz w:val="36"/>
+          <w:szCs w:val="32"/>
+        </w:rPr>
+      </w:pPr>
+      <w:r>
+        <w:br w:type="page"/>
+      </w:r>
+    </w:p>
+    <w:p>
+      <w:pPr>
+        <w:pStyle w:val="Titre1"/>
+      </w:pPr>
+      <w:r>
+        <w:lastRenderedPageBreak/>
+        <w:t>B</w:t>
+      </w:r>
+      <w:r>
+        <w:t>esoins</w:t>
+      </w:r>
+      <w:r>
+        <w:t xml:space="preserve"> généraux</w:t>
+      </w:r>
+    </w:p>
+    <w:p>
+      <w:pPr>
+        <w:jc w:val="both"/>
+      </w:pPr>
+      <w:r>
+        <w:t>On résumera le logiciel de la façon suivante : « On cherche à créer un outil qui, fondamentalement, fait le travail d’un web designer ». De fait il paraît cohérent d’appeler le logiciel le « Web Designer ».</w:t>
+      </w:r>
+      <w:r>
+        <w:t xml:space="preserve"> Il entend répondre à certains enjeux :</w:t>
+      </w:r>
+    </w:p>
+    <w:p>
+      <w:pPr>
+        <w:pStyle w:val="Paragraphedeliste"/>
+        <w:numPr>
+          <w:ilvl w:val="0"/>
+          <w:numId w:val="4"/>
+        </w:numPr>
+        <w:jc w:val="both"/>
+      </w:pPr>
+      <w:r>
+        <w:t>Fournir une façon simple de faire du web (rendre le développement web accessible)</w:t>
+      </w:r>
+      <w:r>
+        <w:t>.</w:t>
+      </w:r>
+    </w:p>
+    <w:p>
+      <w:pPr>
+        <w:pStyle w:val="Paragraphedeliste"/>
+        <w:numPr>
+          <w:ilvl w:val="0"/>
+          <w:numId w:val="4"/>
+        </w:numPr>
+        <w:jc w:val="both"/>
+      </w:pPr>
+      <w:r>
+        <w:t xml:space="preserve">Fournir un outil qui permet de mesurer/de quantifier </w:t>
+      </w:r>
+      <w:r>
+        <w:t xml:space="preserve">les performances et </w:t>
+      </w:r>
+      <w:r>
+        <w:t xml:space="preserve">la consommation </w:t>
+      </w:r>
+      <w:r>
+        <w:t xml:space="preserve">en ressources </w:t>
+      </w:r>
+      <w:r>
+        <w:t>d’un site web (usage RAM, etc.)</w:t>
+      </w:r>
+      <w:r>
+        <w:t>.</w:t>
+      </w:r>
+    </w:p>
+    <w:p>
+      <w:pPr>
+        <w:pStyle w:val="Paragraphedeliste"/>
+        <w:numPr>
+          <w:ilvl w:val="0"/>
+          <w:numId w:val="4"/>
+        </w:numPr>
+        <w:jc w:val="both"/>
+      </w:pPr>
+      <w:r>
+        <w:t>Automatiser, à la façon d’un compilateur, la création de code HTML-CSS optimisé</w:t>
+      </w:r>
+      <w:r>
+        <w:t>. (Et produire, si possible, le code le plus riche sémantiquement).</w:t>
+      </w:r>
+    </w:p>
+    <w:p>
+      <w:pPr>
+        <w:pStyle w:val="Paragraphedeliste"/>
+        <w:numPr>
+          <w:ilvl w:val="0"/>
+          <w:numId w:val="4"/>
+        </w:numPr>
+        <w:jc w:val="both"/>
+      </w:pPr>
+      <w:r>
+        <w:t>Intégrer les différentes composantes du développement web (codage, UX, performances, etc.) dans un outil tout-en-un.</w:t>
+      </w:r>
+      <w:r>
+        <w:t xml:space="preserve"> Cette partie nécessitera de créer une interface riche et flexible.</w:t>
+      </w:r>
+    </w:p>
+    <w:p>
+      <w:pPr>
+        <w:pStyle w:val="Titre1"/>
       </w:pPr>
       <w:r>
         <w:t>Fonctionnalités Générales</w:t>
@@ -224,6 +642,14 @@
       </w:pPr>
       <w:r>
         <w:t>Système de panneau</w:t>
+      </w:r>
+    </w:p>
+    <w:p>
+      <w:pPr>
+        <w:pStyle w:val="Titre2"/>
+      </w:pPr>
+      <w:r>
+        <w:t>Résumé des fonctionnalités</w:t>
       </w:r>
     </w:p>
     <w:p>
@@ -722,22 +1148,522 @@
     <w:p/>
     <w:p>
       <w:pPr>
+        <w:pStyle w:val="Titre2"/>
+      </w:pPr>
+      <w:r>
+        <w:t xml:space="preserve">Détail des fonctionnalités </w:t>
+      </w:r>
+    </w:p>
+    <w:p>
+      <w:pPr>
         <w:pStyle w:val="Titre1"/>
       </w:pPr>
+    </w:p>
+    <w:p>
+      <w:pPr>
+        <w:pStyle w:val="Titre1"/>
+      </w:pPr>
       <w:r>
         <w:t>Système de styles</w:t>
       </w:r>
     </w:p>
+    <w:p>
+      <w:pPr>
+        <w:pStyle w:val="Titre2"/>
+      </w:pPr>
+      <w:r>
+        <w:t>Résumé des fonctionnalités</w:t>
+      </w:r>
+    </w:p>
     <w:p/>
     <w:p>
       <w:pPr>
+        <w:pStyle w:val="Titre2"/>
+      </w:pPr>
+      <w:r>
+        <w:t xml:space="preserve">Détail des fonctionnalités </w:t>
+      </w:r>
+    </w:p>
+    <w:p/>
+    <w:p/>
+    <w:p/>
+    <w:p>
+      <w:pPr>
         <w:pStyle w:val="Titre1"/>
       </w:pPr>
       <w:r>
+        <w:lastRenderedPageBreak/>
         <w:t xml:space="preserve">Système des barres </w:t>
       </w:r>
       <w:r>
         <w:t>d’outils</w:t>
+      </w:r>
+    </w:p>
+    <w:p>
+      <w:pPr>
+        <w:pStyle w:val="Titre2"/>
+      </w:pPr>
+      <w:r>
+        <w:t>Résumé des fonctionnalités</w:t>
+      </w:r>
+    </w:p>
+    <w:p/>
+    <w:tbl>
+      <w:tblPr>
+        <w:tblW w:w="10041" w:type="dxa"/>
+        <w:tblInd w:w="-488" w:type="dxa"/>
+        <w:tblCellMar>
+          <w:left w:w="70" w:type="dxa"/>
+          <w:right w:w="70" w:type="dxa"/>
+        </w:tblCellMar>
+        <w:tblLook w:val="04A0" w:firstRow="1" w:lastRow="0" w:firstColumn="1" w:lastColumn="0" w:noHBand="0" w:noVBand="1"/>
+      </w:tblPr>
+      <w:tblGrid>
+        <w:gridCol w:w="4670"/>
+        <w:gridCol w:w="5371"/>
+      </w:tblGrid>
+      <w:tr>
+        <w:trPr>
+          <w:trHeight w:val="366"/>
+        </w:trPr>
+        <w:tc>
+          <w:tcPr>
+            <w:tcW w:w="4670" w:type="dxa"/>
+            <w:vMerge w:val="restart"/>
+            <w:tcBorders>
+              <w:top w:val="single" w:sz="8" w:space="0" w:color="auto"/>
+              <w:left w:val="single" w:sz="8" w:space="0" w:color="auto"/>
+              <w:bottom w:val="single" w:sz="4" w:space="0" w:color="000000"/>
+              <w:right w:val="nil"/>
+            </w:tcBorders>
+            <w:shd w:val="clear" w:color="000000" w:fill="D9E1F2"/>
+            <w:noWrap/>
+            <w:vAlign w:val="center"/>
+            <w:hideMark/>
+          </w:tcPr>
+          <w:p>
+            <w:pPr>
+              <w:jc w:val="center"/>
+              <w:rPr>
+                <w:rFonts w:ascii="Calibri" w:hAnsi="Calibri" w:cs="Calibri"/>
+                <w:color w:val="000000"/>
+                <w:sz w:val="22"/>
+                <w:szCs w:val="22"/>
+              </w:rPr>
+            </w:pPr>
+            <w:r>
+              <w:rPr>
+                <w:rFonts w:ascii="Calibri" w:hAnsi="Calibri" w:cs="Calibri"/>
+                <w:color w:val="000000"/>
+                <w:sz w:val="22"/>
+                <w:szCs w:val="22"/>
+              </w:rPr>
+              <w:t>Intégration de la barre d'outils</w:t>
+            </w:r>
+          </w:p>
+        </w:tc>
+        <w:tc>
+          <w:tcPr>
+            <w:tcW w:w="5371" w:type="dxa"/>
+            <w:tcBorders>
+              <w:top w:val="single" w:sz="8" w:space="0" w:color="auto"/>
+              <w:left w:val="nil"/>
+              <w:bottom w:val="nil"/>
+              <w:right w:val="single" w:sz="8" w:space="0" w:color="auto"/>
+            </w:tcBorders>
+            <w:shd w:val="clear" w:color="auto" w:fill="auto"/>
+            <w:noWrap/>
+            <w:vAlign w:val="center"/>
+            <w:hideMark/>
+          </w:tcPr>
+          <w:p>
+            <w:pPr>
+              <w:jc w:val="center"/>
+              <w:rPr>
+                <w:rFonts w:ascii="Calibri" w:hAnsi="Calibri" w:cs="Calibri"/>
+                <w:color w:val="000000"/>
+                <w:sz w:val="22"/>
+                <w:szCs w:val="22"/>
+              </w:rPr>
+            </w:pPr>
+            <w:r>
+              <w:rPr>
+                <w:rFonts w:ascii="Calibri" w:hAnsi="Calibri" w:cs="Calibri"/>
+                <w:color w:val="000000"/>
+                <w:sz w:val="22"/>
+                <w:szCs w:val="22"/>
+              </w:rPr>
+              <w:t>S'adapter à chaque panneau</w:t>
+            </w:r>
+          </w:p>
+        </w:tc>
+      </w:tr>
+      <w:tr>
+        <w:trPr>
+          <w:trHeight w:val="366"/>
+        </w:trPr>
+        <w:tc>
+          <w:tcPr>
+            <w:tcW w:w="4670" w:type="dxa"/>
+            <w:vMerge/>
+            <w:tcBorders>
+              <w:top w:val="single" w:sz="8" w:space="0" w:color="auto"/>
+              <w:left w:val="single" w:sz="8" w:space="0" w:color="auto"/>
+              <w:bottom w:val="single" w:sz="4" w:space="0" w:color="000000"/>
+              <w:right w:val="nil"/>
+            </w:tcBorders>
+            <w:vAlign w:val="center"/>
+            <w:hideMark/>
+          </w:tcPr>
+          <w:p>
+            <w:pPr>
+              <w:rPr>
+                <w:rFonts w:ascii="Calibri" w:hAnsi="Calibri" w:cs="Calibri"/>
+                <w:color w:val="000000"/>
+                <w:sz w:val="22"/>
+                <w:szCs w:val="22"/>
+              </w:rPr>
+            </w:pPr>
+          </w:p>
+        </w:tc>
+        <w:tc>
+          <w:tcPr>
+            <w:tcW w:w="5371" w:type="dxa"/>
+            <w:tcBorders>
+              <w:top w:val="nil"/>
+              <w:left w:val="nil"/>
+              <w:bottom w:val="nil"/>
+              <w:right w:val="single" w:sz="8" w:space="0" w:color="auto"/>
+            </w:tcBorders>
+            <w:shd w:val="clear" w:color="auto" w:fill="auto"/>
+            <w:noWrap/>
+            <w:vAlign w:val="center"/>
+            <w:hideMark/>
+          </w:tcPr>
+          <w:p>
+            <w:pPr>
+              <w:jc w:val="center"/>
+              <w:rPr>
+                <w:rFonts w:ascii="Calibri" w:hAnsi="Calibri" w:cs="Calibri"/>
+                <w:color w:val="000000"/>
+                <w:sz w:val="22"/>
+                <w:szCs w:val="22"/>
+              </w:rPr>
+            </w:pPr>
+            <w:r>
+              <w:rPr>
+                <w:rFonts w:ascii="Calibri" w:hAnsi="Calibri" w:cs="Calibri"/>
+                <w:color w:val="000000"/>
+                <w:sz w:val="22"/>
+                <w:szCs w:val="22"/>
+              </w:rPr>
+              <w:t xml:space="preserve">Fournir l'accès à un ensemble de fonctionnalités </w:t>
+            </w:r>
+          </w:p>
+        </w:tc>
+      </w:tr>
+      <w:tr>
+        <w:trPr>
+          <w:trHeight w:val="366"/>
+        </w:trPr>
+        <w:tc>
+          <w:tcPr>
+            <w:tcW w:w="4670" w:type="dxa"/>
+            <w:vMerge/>
+            <w:tcBorders>
+              <w:top w:val="single" w:sz="8" w:space="0" w:color="auto"/>
+              <w:left w:val="single" w:sz="8" w:space="0" w:color="auto"/>
+              <w:bottom w:val="single" w:sz="4" w:space="0" w:color="000000"/>
+              <w:right w:val="nil"/>
+            </w:tcBorders>
+            <w:vAlign w:val="center"/>
+            <w:hideMark/>
+          </w:tcPr>
+          <w:p>
+            <w:pPr>
+              <w:rPr>
+                <w:rFonts w:ascii="Calibri" w:hAnsi="Calibri" w:cs="Calibri"/>
+                <w:color w:val="000000"/>
+                <w:sz w:val="22"/>
+                <w:szCs w:val="22"/>
+              </w:rPr>
+            </w:pPr>
+          </w:p>
+        </w:tc>
+        <w:tc>
+          <w:tcPr>
+            <w:tcW w:w="5371" w:type="dxa"/>
+            <w:tcBorders>
+              <w:top w:val="nil"/>
+              <w:left w:val="nil"/>
+              <w:bottom w:val="nil"/>
+              <w:right w:val="single" w:sz="8" w:space="0" w:color="auto"/>
+            </w:tcBorders>
+            <w:shd w:val="clear" w:color="auto" w:fill="auto"/>
+            <w:noWrap/>
+            <w:vAlign w:val="center"/>
+            <w:hideMark/>
+          </w:tcPr>
+          <w:p>
+            <w:pPr>
+              <w:jc w:val="center"/>
+              <w:rPr>
+                <w:rFonts w:ascii="Calibri" w:hAnsi="Calibri" w:cs="Calibri"/>
+                <w:color w:val="000000"/>
+                <w:sz w:val="22"/>
+                <w:szCs w:val="22"/>
+              </w:rPr>
+            </w:pPr>
+            <w:r>
+              <w:rPr>
+                <w:rFonts w:ascii="Calibri" w:hAnsi="Calibri" w:cs="Calibri"/>
+                <w:color w:val="000000"/>
+                <w:sz w:val="22"/>
+                <w:szCs w:val="22"/>
+              </w:rPr>
+              <w:t xml:space="preserve">Créer une barre d'outils </w:t>
+            </w:r>
+            <w:r>
+              <w:rPr>
+                <w:rFonts w:ascii="Calibri" w:hAnsi="Calibri" w:cs="Calibri"/>
+                <w:color w:val="000000"/>
+                <w:sz w:val="22"/>
+                <w:szCs w:val="22"/>
+              </w:rPr>
+              <w:t>personnalisée</w:t>
+            </w:r>
+          </w:p>
+        </w:tc>
+      </w:tr>
+      <w:tr>
+        <w:trPr>
+          <w:trHeight w:val="732"/>
+        </w:trPr>
+        <w:tc>
+          <w:tcPr>
+            <w:tcW w:w="4670" w:type="dxa"/>
+            <w:vMerge/>
+            <w:tcBorders>
+              <w:top w:val="single" w:sz="8" w:space="0" w:color="auto"/>
+              <w:left w:val="single" w:sz="8" w:space="0" w:color="auto"/>
+              <w:bottom w:val="single" w:sz="4" w:space="0" w:color="000000"/>
+              <w:right w:val="nil"/>
+            </w:tcBorders>
+            <w:vAlign w:val="center"/>
+            <w:hideMark/>
+          </w:tcPr>
+          <w:p>
+            <w:pPr>
+              <w:rPr>
+                <w:rFonts w:ascii="Calibri" w:hAnsi="Calibri" w:cs="Calibri"/>
+                <w:color w:val="000000"/>
+                <w:sz w:val="22"/>
+                <w:szCs w:val="22"/>
+              </w:rPr>
+            </w:pPr>
+          </w:p>
+        </w:tc>
+        <w:tc>
+          <w:tcPr>
+            <w:tcW w:w="5371" w:type="dxa"/>
+            <w:tcBorders>
+              <w:top w:val="nil"/>
+              <w:left w:val="nil"/>
+              <w:bottom w:val="single" w:sz="4" w:space="0" w:color="auto"/>
+              <w:right w:val="single" w:sz="8" w:space="0" w:color="auto"/>
+            </w:tcBorders>
+            <w:shd w:val="clear" w:color="auto" w:fill="auto"/>
+            <w:vAlign w:val="center"/>
+            <w:hideMark/>
+          </w:tcPr>
+          <w:p>
+            <w:pPr>
+              <w:jc w:val="center"/>
+              <w:rPr>
+                <w:rFonts w:ascii="Calibri" w:hAnsi="Calibri" w:cs="Calibri"/>
+                <w:color w:val="000000"/>
+                <w:sz w:val="22"/>
+                <w:szCs w:val="22"/>
+              </w:rPr>
+            </w:pPr>
+            <w:r>
+              <w:rPr>
+                <w:rFonts w:ascii="Calibri" w:hAnsi="Calibri" w:cs="Calibri"/>
+                <w:color w:val="000000"/>
+                <w:sz w:val="22"/>
+                <w:szCs w:val="22"/>
+              </w:rPr>
+              <w:t>Ajouter certaines composantes dans un onglet favoris</w:t>
+            </w:r>
+          </w:p>
+        </w:tc>
+      </w:tr>
+      <w:tr>
+        <w:trPr>
+          <w:trHeight w:val="366"/>
+        </w:trPr>
+        <w:tc>
+          <w:tcPr>
+            <w:tcW w:w="4670" w:type="dxa"/>
+            <w:vMerge w:val="restart"/>
+            <w:tcBorders>
+              <w:top w:val="nil"/>
+              <w:left w:val="single" w:sz="8" w:space="0" w:color="auto"/>
+              <w:bottom w:val="single" w:sz="8" w:space="0" w:color="000000"/>
+              <w:right w:val="nil"/>
+            </w:tcBorders>
+            <w:shd w:val="clear" w:color="000000" w:fill="D9E1F2"/>
+            <w:noWrap/>
+            <w:vAlign w:val="center"/>
+            <w:hideMark/>
+          </w:tcPr>
+          <w:p>
+            <w:pPr>
+              <w:jc w:val="center"/>
+              <w:rPr>
+                <w:rFonts w:ascii="Calibri" w:hAnsi="Calibri" w:cs="Calibri"/>
+                <w:color w:val="000000"/>
+                <w:sz w:val="22"/>
+                <w:szCs w:val="22"/>
+              </w:rPr>
+            </w:pPr>
+            <w:r>
+              <w:rPr>
+                <w:rFonts w:ascii="Calibri" w:hAnsi="Calibri" w:cs="Calibri"/>
+                <w:color w:val="000000"/>
+                <w:sz w:val="22"/>
+                <w:szCs w:val="22"/>
+              </w:rPr>
+              <w:t>Manipulation de la barre d'outils</w:t>
+            </w:r>
+          </w:p>
+        </w:tc>
+        <w:tc>
+          <w:tcPr>
+            <w:tcW w:w="5371" w:type="dxa"/>
+            <w:tcBorders>
+              <w:top w:val="nil"/>
+              <w:left w:val="nil"/>
+              <w:bottom w:val="nil"/>
+              <w:right w:val="single" w:sz="8" w:space="0" w:color="auto"/>
+            </w:tcBorders>
+            <w:shd w:val="clear" w:color="auto" w:fill="auto"/>
+            <w:noWrap/>
+            <w:vAlign w:val="center"/>
+            <w:hideMark/>
+          </w:tcPr>
+          <w:p>
+            <w:pPr>
+              <w:jc w:val="center"/>
+              <w:rPr>
+                <w:rFonts w:ascii="Calibri" w:hAnsi="Calibri" w:cs="Calibri"/>
+                <w:color w:val="000000"/>
+                <w:sz w:val="22"/>
+                <w:szCs w:val="22"/>
+              </w:rPr>
+            </w:pPr>
+            <w:r>
+              <w:rPr>
+                <w:rFonts w:ascii="Calibri" w:hAnsi="Calibri" w:cs="Calibri"/>
+                <w:color w:val="000000"/>
+                <w:sz w:val="22"/>
+                <w:szCs w:val="22"/>
+              </w:rPr>
+              <w:t>Ancrer la barre d'outil</w:t>
+            </w:r>
+            <w:r>
+              <w:rPr>
+                <w:rFonts w:ascii="Calibri" w:hAnsi="Calibri" w:cs="Calibri"/>
+                <w:color w:val="000000"/>
+                <w:sz w:val="22"/>
+                <w:szCs w:val="22"/>
+              </w:rPr>
+              <w:t>s</w:t>
+            </w:r>
+          </w:p>
+        </w:tc>
+      </w:tr>
+      <w:tr>
+        <w:trPr>
+          <w:trHeight w:val="705"/>
+        </w:trPr>
+        <w:tc>
+          <w:tcPr>
+            <w:tcW w:w="4670" w:type="dxa"/>
+            <w:vMerge/>
+            <w:tcBorders>
+              <w:top w:val="nil"/>
+              <w:left w:val="single" w:sz="8" w:space="0" w:color="auto"/>
+              <w:bottom w:val="single" w:sz="8" w:space="0" w:color="000000"/>
+              <w:right w:val="nil"/>
+            </w:tcBorders>
+            <w:vAlign w:val="center"/>
+            <w:hideMark/>
+          </w:tcPr>
+          <w:p>
+            <w:pPr>
+              <w:rPr>
+                <w:rFonts w:ascii="Calibri" w:hAnsi="Calibri" w:cs="Calibri"/>
+                <w:color w:val="000000"/>
+                <w:sz w:val="22"/>
+                <w:szCs w:val="22"/>
+              </w:rPr>
+            </w:pPr>
+          </w:p>
+        </w:tc>
+        <w:tc>
+          <w:tcPr>
+            <w:tcW w:w="5371" w:type="dxa"/>
+            <w:tcBorders>
+              <w:top w:val="nil"/>
+              <w:left w:val="nil"/>
+              <w:bottom w:val="single" w:sz="8" w:space="0" w:color="auto"/>
+              <w:right w:val="single" w:sz="8" w:space="0" w:color="auto"/>
+            </w:tcBorders>
+            <w:shd w:val="clear" w:color="auto" w:fill="auto"/>
+            <w:noWrap/>
+            <w:vAlign w:val="center"/>
+            <w:hideMark/>
+          </w:tcPr>
+          <w:p>
+            <w:pPr>
+              <w:jc w:val="center"/>
+              <w:rPr>
+                <w:rFonts w:ascii="Calibri" w:hAnsi="Calibri" w:cs="Calibri"/>
+                <w:color w:val="000000"/>
+                <w:sz w:val="22"/>
+                <w:szCs w:val="22"/>
+              </w:rPr>
+            </w:pPr>
+            <w:r>
+              <w:rPr>
+                <w:rFonts w:ascii="Calibri" w:hAnsi="Calibri" w:cs="Calibri"/>
+                <w:color w:val="000000"/>
+                <w:sz w:val="22"/>
+                <w:szCs w:val="22"/>
+              </w:rPr>
+              <w:t>Désancrer la barre d'outil</w:t>
+            </w:r>
+            <w:r>
+              <w:rPr>
+                <w:rFonts w:ascii="Calibri" w:hAnsi="Calibri" w:cs="Calibri"/>
+                <w:color w:val="000000"/>
+                <w:sz w:val="22"/>
+                <w:szCs w:val="22"/>
+              </w:rPr>
+              <w:t>s</w:t>
+            </w:r>
+          </w:p>
+        </w:tc>
+      </w:tr>
+    </w:tbl>
+    <w:p/>
+    <w:p>
+      <w:pPr>
+        <w:pStyle w:val="Titre2"/>
+      </w:pPr>
+      <w:r>
+        <w:t xml:space="preserve">Détail des fonctionnalités </w:t>
       </w:r>
     </w:p>
     <w:p/>
@@ -1672,7 +2598,6 @@
         <w:pStyle w:val="Titre2"/>
       </w:pPr>
       <w:r>
-        <w:lastRenderedPageBreak/>
         <w:t xml:space="preserve">Détail des fonctionnalités </w:t>
       </w:r>
     </w:p>
@@ -1785,13 +2710,8 @@
         <w:pStyle w:val="Paragraphedeliste"/>
       </w:pPr>
       <w:r>
-        <w:t xml:space="preserve">Le code étant souvent stocké dans des fichiers sources, on s’attend à pouvoir ouvrir et </w:t>
-      </w:r>
-      <w:r>
-        <w:t>écrire dans</w:t>
-      </w:r>
-      <w:r>
-        <w:t xml:space="preserve"> ces fichiers.</w:t>
+        <w:lastRenderedPageBreak/>
+        <w:t>Le code étant souvent stocké dans des fichiers sources, on s’attend à pouvoir ouvrir et écrire dans ces fichiers.</w:t>
       </w:r>
     </w:p>
     <w:p>
@@ -1811,14 +2731,7 @@
           <w:b/>
           <w:bCs/>
         </w:rPr>
-        <w:t>Avoir une minimap/overview du fichier ouvert</w:t>
-      </w:r>
-      <w:r>
-        <w:rPr>
-          <w:b/>
-          <w:bCs/>
-        </w:rPr>
-        <w:t> :</w:t>
+        <w:t>Avoir une minimap/overview du fichier ouvert :</w:t>
       </w:r>
     </w:p>
     <w:p>
@@ -2142,7 +3055,6 @@
           <w:b/>
           <w:bCs/>
         </w:rPr>
-        <w:lastRenderedPageBreak/>
         <w:t>Coloration syntaxique du code (pour HTML, CSS et JS)</w:t>
       </w:r>
       <w:r>
@@ -2161,6 +3073,7 @@
         <w:rPr>
           <w:noProof/>
         </w:rPr>
+        <w:lastRenderedPageBreak/>
         <w:drawing>
           <wp:anchor distT="0" distB="0" distL="114300" distR="114300" simplePos="0" relativeHeight="251663360" behindDoc="0" locked="0" layoutInCell="1" allowOverlap="1" wp14:anchorId="74C30277" wp14:editId="1F82D5B8">
             <wp:simplePos x="0" y="0"/>
@@ -2375,16 +3288,7 @@
         <w:t xml:space="preserve"> si une propriété existe ou non.</w:t>
       </w:r>
       <w:r>
-        <w:t xml:space="preserve"> Comme précédemment l</w:t>
-      </w:r>
-      <w:r>
-        <w:t xml:space="preserve">a vérification peut passer par la génération d’erreurs empêchant le site de se lancer dans le web designer, par des warnings non bloquants, par un affichage en souligné dans l’interface. Cela reste encore à définir </w:t>
-      </w:r>
-      <w:r>
-        <w:t>pour savoir ce qui est le plus adapté</w:t>
-      </w:r>
-      <w:r>
-        <w:t>.</w:t>
+        <w:t xml:space="preserve"> Comme précédemment la vérification peut passer par la génération d’erreurs empêchant le site de se lancer dans le web designer, par des warnings non bloquants, par un affichage en souligné dans l’interface. Cela reste encore à définir pour savoir ce qui est le plus adapté.</w:t>
       </w:r>
     </w:p>
     <w:p>
@@ -2410,7 +3314,6 @@
           <w:b/>
           <w:bCs/>
         </w:rPr>
-        <w:lastRenderedPageBreak/>
         <w:t>Analyse "sémantique" basique (à la IntelliSense)</w:t>
       </w:r>
       <w:r>
@@ -2430,6 +3333,7 @@
         <w:rPr>
           <w:noProof/>
         </w:rPr>
+        <w:lastRenderedPageBreak/>
         <w:drawing>
           <wp:anchor distT="0" distB="0" distL="114300" distR="114300" simplePos="0" relativeHeight="251665408" behindDoc="0" locked="0" layoutInCell="1" allowOverlap="1" wp14:anchorId="5DB797EA" wp14:editId="3640B49E">
             <wp:simplePos x="0" y="0"/>
@@ -2673,21 +3577,7 @@
             <w:rStyle w:val="Lienhypertexte"/>
             <w:lang w:val="en-US"/>
           </w:rPr>
-          <w:t>https://www.w3schools.co</w:t>
-        </w:r>
-        <w:r>
-          <w:rPr>
-            <w:rStyle w:val="Lienhypertexte"/>
-            <w:lang w:val="en-US"/>
-          </w:rPr>
-          <w:t>m</w:t>
-        </w:r>
-        <w:r>
-          <w:rPr>
-            <w:rStyle w:val="Lienhypertexte"/>
-            <w:lang w:val="en-US"/>
-          </w:rPr>
-          <w:t>/howto/howto_syntax_highlight.asp</w:t>
+          <w:t>https://www.w3schools.com/howto/howto_syntax_highlight.asp</w:t>
         </w:r>
       </w:hyperlink>
       <w:r>
@@ -2810,6 +3700,14 @@
       </w:pPr>
       <w:r>
         <w:t>Panneau « Explorateur de fichiers »</w:t>
+      </w:r>
+    </w:p>
+    <w:p>
+      <w:pPr>
+        <w:pStyle w:val="Titre2"/>
+      </w:pPr>
+      <w:r>
+        <w:t>Résumé des fonctionnalités</w:t>
       </w:r>
     </w:p>
     <w:p/>
@@ -3244,10 +4142,19 @@
       </w:tr>
     </w:tbl>
     <w:p/>
+    <w:p>
+      <w:pPr>
+        <w:pStyle w:val="Titre2"/>
+      </w:pPr>
+      <w:r>
+        <w:t xml:space="preserve">Détail des fonctionnalités </w:t>
+      </w:r>
+    </w:p>
     <w:p/>
-    <w:p>
-      <w:pPr>
-        <w:ind w:left="-426"/>
+    <w:p/>
+    <w:p>
+      <w:pPr>
+        <w:pStyle w:val="Titre2"/>
       </w:pPr>
       <w:r>
         <w:t xml:space="preserve">Ressource/Inspiration utile : </w:t>
@@ -3279,34 +4186,90 @@
         <w:t>Panneau « Runtime Web – temps réel »</w:t>
       </w:r>
     </w:p>
+    <w:p>
+      <w:pPr>
+        <w:pStyle w:val="Titre2"/>
+      </w:pPr>
+      <w:r>
+        <w:t>Résumé des fonctionnalités</w:t>
+      </w:r>
+    </w:p>
     <w:p/>
     <w:p>
       <w:pPr>
+        <w:pStyle w:val="Titre2"/>
+      </w:pPr>
+      <w:r>
+        <w:t xml:space="preserve">Détail des fonctionnalités </w:t>
+      </w:r>
+    </w:p>
+    <w:p/>
+    <w:p>
+      <w:pPr>
         <w:pStyle w:val="Titre1"/>
       </w:pPr>
       <w:r>
         <w:t>Panneau « Liste des widgets »</w:t>
       </w:r>
     </w:p>
+    <w:p>
+      <w:pPr>
+        <w:pStyle w:val="Titre2"/>
+      </w:pPr>
+      <w:r>
+        <w:t>Résumé des fonctionnalités</w:t>
+      </w:r>
+    </w:p>
     <w:p/>
     <w:p>
       <w:pPr>
+        <w:pStyle w:val="Titre2"/>
+      </w:pPr>
+      <w:r>
+        <w:t xml:space="preserve">Détail des fonctionnalités </w:t>
+      </w:r>
+    </w:p>
+    <w:p/>
+    <w:p>
+      <w:pPr>
         <w:pStyle w:val="Titre1"/>
       </w:pPr>
       <w:r>
         <w:t>Panneau « Paramétrage et Configuration des widget »</w:t>
       </w:r>
     </w:p>
+    <w:p>
+      <w:pPr>
+        <w:pStyle w:val="Titre2"/>
+      </w:pPr>
+      <w:r>
+        <w:t>Résumé des fonctionnalités</w:t>
+      </w:r>
+    </w:p>
     <w:p/>
+    <w:p>
+      <w:pPr>
+        <w:pStyle w:val="Titre2"/>
+      </w:pPr>
+      <w:r>
+        <w:t xml:space="preserve">Détail des fonctionnalités </w:t>
+      </w:r>
+    </w:p>
     <w:p/>
-    <w:p/>
-    <w:p/>
     <w:p>
       <w:pPr>
         <w:pStyle w:val="Titre1"/>
       </w:pPr>
       <w:r>
         <w:t>Panneau « Console Web »</w:t>
+      </w:r>
+    </w:p>
+    <w:p>
+      <w:pPr>
+        <w:pStyle w:val="Titre2"/>
+      </w:pPr>
+      <w:r>
+        <w:t>Résumé des fonctionnalités</w:t>
       </w:r>
     </w:p>
     <w:p/>
@@ -3682,10 +4645,28 @@
     <w:p/>
     <w:p>
       <w:pPr>
+        <w:pStyle w:val="Titre2"/>
+      </w:pPr>
+      <w:r>
+        <w:t xml:space="preserve">Détail des fonctionnalités </w:t>
+      </w:r>
+    </w:p>
+    <w:p/>
+    <w:p>
+      <w:pPr>
         <w:pStyle w:val="Titre1"/>
       </w:pPr>
       <w:r>
+        <w:lastRenderedPageBreak/>
         <w:t>Panneau « Monitoring des performances »</w:t>
+      </w:r>
+    </w:p>
+    <w:p>
+      <w:pPr>
+        <w:pStyle w:val="Titre2"/>
+      </w:pPr>
+      <w:r>
+        <w:t>Résumé des fonctionnalités</w:t>
       </w:r>
     </w:p>
     <w:p>
@@ -4199,7 +5180,16 @@
     </w:p>
     <w:p>
       <w:pPr>
-        <w:ind w:left="-426"/>
+        <w:pStyle w:val="Titre2"/>
+      </w:pPr>
+      <w:r>
+        <w:t xml:space="preserve">Détail des fonctionnalités </w:t>
+      </w:r>
+    </w:p>
+    <w:p/>
+    <w:p>
+      <w:pPr>
+        <w:pStyle w:val="Titre2"/>
       </w:pPr>
       <w:r>
         <w:t>Ressource</w:t>
@@ -4209,6 +5199,14 @@
       </w:r>
       <w:r>
         <w:t xml:space="preserve"> utile : </w:t>
+      </w:r>
+    </w:p>
+    <w:p>
+      <w:r>
+        <w:t>Listes d’indicateurs de performances</w:t>
+      </w:r>
+      <w:r>
+        <w:t> :</w:t>
       </w:r>
     </w:p>
     <w:p>
@@ -4233,6 +5231,23 @@
       </w:pPr>
       <w:r>
         <w:t>Panneau « Documentation »</w:t>
+      </w:r>
+    </w:p>
+    <w:p>
+      <w:pPr>
+        <w:pStyle w:val="Titre2"/>
+      </w:pPr>
+      <w:r>
+        <w:t>Résumé des fonctionnalités</w:t>
+      </w:r>
+    </w:p>
+    <w:p/>
+    <w:p>
+      <w:pPr>
+        <w:pStyle w:val="Titre2"/>
+      </w:pPr>
+      <w:r>
+        <w:t xml:space="preserve">Détail des fonctionnalités </w:t>
       </w:r>
     </w:p>
     <w:p/>
@@ -4559,8 +5574,356 @@
       </w:rPr>
     </w:lvl>
   </w:abstractNum>
+  <w:abstractNum w:abstractNumId="1" w15:restartNumberingAfterBreak="0">
+    <w:nsid w:val="1A892BED"/>
+    <w:multiLevelType w:val="hybridMultilevel"/>
+    <w:tmpl w:val="803AA86C"/>
+    <w:lvl w:ilvl="0" w:tplc="F6C8D9C8">
+      <w:start w:val="13"/>
+      <w:numFmt w:val="bullet"/>
+      <w:lvlText w:val="-"/>
+      <w:lvlJc w:val="left"/>
+      <w:pPr>
+        <w:ind w:left="720" w:hanging="360"/>
+      </w:pPr>
+      <w:rPr>
+        <w:rFonts w:ascii="Calibri" w:eastAsia="Times New Roman" w:hAnsi="Calibri" w:cs="Calibri" w:hint="default"/>
+      </w:rPr>
+    </w:lvl>
+    <w:lvl w:ilvl="1" w:tplc="040C0003" w:tentative="1">
+      <w:start w:val="1"/>
+      <w:numFmt w:val="bullet"/>
+      <w:lvlText w:val="o"/>
+      <w:lvlJc w:val="left"/>
+      <w:pPr>
+        <w:ind w:left="1440" w:hanging="360"/>
+      </w:pPr>
+      <w:rPr>
+        <w:rFonts w:ascii="Courier New" w:hAnsi="Courier New" w:cs="Courier New" w:hint="default"/>
+      </w:rPr>
+    </w:lvl>
+    <w:lvl w:ilvl="2" w:tplc="040C0005" w:tentative="1">
+      <w:start w:val="1"/>
+      <w:numFmt w:val="bullet"/>
+      <w:lvlText w:val=""/>
+      <w:lvlJc w:val="left"/>
+      <w:pPr>
+        <w:ind w:left="2160" w:hanging="360"/>
+      </w:pPr>
+      <w:rPr>
+        <w:rFonts w:ascii="Wingdings" w:hAnsi="Wingdings" w:hint="default"/>
+      </w:rPr>
+    </w:lvl>
+    <w:lvl w:ilvl="3" w:tplc="040C0001" w:tentative="1">
+      <w:start w:val="1"/>
+      <w:numFmt w:val="bullet"/>
+      <w:lvlText w:val=""/>
+      <w:lvlJc w:val="left"/>
+      <w:pPr>
+        <w:ind w:left="2880" w:hanging="360"/>
+      </w:pPr>
+      <w:rPr>
+        <w:rFonts w:ascii="Symbol" w:hAnsi="Symbol" w:hint="default"/>
+      </w:rPr>
+    </w:lvl>
+    <w:lvl w:ilvl="4" w:tplc="040C0003" w:tentative="1">
+      <w:start w:val="1"/>
+      <w:numFmt w:val="bullet"/>
+      <w:lvlText w:val="o"/>
+      <w:lvlJc w:val="left"/>
+      <w:pPr>
+        <w:ind w:left="3600" w:hanging="360"/>
+      </w:pPr>
+      <w:rPr>
+        <w:rFonts w:ascii="Courier New" w:hAnsi="Courier New" w:cs="Courier New" w:hint="default"/>
+      </w:rPr>
+    </w:lvl>
+    <w:lvl w:ilvl="5" w:tplc="040C0005" w:tentative="1">
+      <w:start w:val="1"/>
+      <w:numFmt w:val="bullet"/>
+      <w:lvlText w:val=""/>
+      <w:lvlJc w:val="left"/>
+      <w:pPr>
+        <w:ind w:left="4320" w:hanging="360"/>
+      </w:pPr>
+      <w:rPr>
+        <w:rFonts w:ascii="Wingdings" w:hAnsi="Wingdings" w:hint="default"/>
+      </w:rPr>
+    </w:lvl>
+    <w:lvl w:ilvl="6" w:tplc="040C0001" w:tentative="1">
+      <w:start w:val="1"/>
+      <w:numFmt w:val="bullet"/>
+      <w:lvlText w:val=""/>
+      <w:lvlJc w:val="left"/>
+      <w:pPr>
+        <w:ind w:left="5040" w:hanging="360"/>
+      </w:pPr>
+      <w:rPr>
+        <w:rFonts w:ascii="Symbol" w:hAnsi="Symbol" w:hint="default"/>
+      </w:rPr>
+    </w:lvl>
+    <w:lvl w:ilvl="7" w:tplc="040C0003" w:tentative="1">
+      <w:start w:val="1"/>
+      <w:numFmt w:val="bullet"/>
+      <w:lvlText w:val="o"/>
+      <w:lvlJc w:val="left"/>
+      <w:pPr>
+        <w:ind w:left="5760" w:hanging="360"/>
+      </w:pPr>
+      <w:rPr>
+        <w:rFonts w:ascii="Courier New" w:hAnsi="Courier New" w:cs="Courier New" w:hint="default"/>
+      </w:rPr>
+    </w:lvl>
+    <w:lvl w:ilvl="8" w:tplc="040C0005" w:tentative="1">
+      <w:start w:val="1"/>
+      <w:numFmt w:val="bullet"/>
+      <w:lvlText w:val=""/>
+      <w:lvlJc w:val="left"/>
+      <w:pPr>
+        <w:ind w:left="6480" w:hanging="360"/>
+      </w:pPr>
+      <w:rPr>
+        <w:rFonts w:ascii="Wingdings" w:hAnsi="Wingdings" w:hint="default"/>
+      </w:rPr>
+    </w:lvl>
+  </w:abstractNum>
+  <w:abstractNum w:abstractNumId="2" w15:restartNumberingAfterBreak="0">
+    <w:nsid w:val="22AF4C28"/>
+    <w:multiLevelType w:val="hybridMultilevel"/>
+    <w:tmpl w:val="50B475C2"/>
+    <w:lvl w:ilvl="0" w:tplc="040C0001">
+      <w:start w:val="1"/>
+      <w:numFmt w:val="bullet"/>
+      <w:lvlText w:val=""/>
+      <w:lvlJc w:val="left"/>
+      <w:pPr>
+        <w:ind w:left="720" w:hanging="360"/>
+      </w:pPr>
+      <w:rPr>
+        <w:rFonts w:ascii="Symbol" w:hAnsi="Symbol" w:hint="default"/>
+      </w:rPr>
+    </w:lvl>
+    <w:lvl w:ilvl="1" w:tplc="040C0003" w:tentative="1">
+      <w:start w:val="1"/>
+      <w:numFmt w:val="bullet"/>
+      <w:lvlText w:val="o"/>
+      <w:lvlJc w:val="left"/>
+      <w:pPr>
+        <w:ind w:left="1440" w:hanging="360"/>
+      </w:pPr>
+      <w:rPr>
+        <w:rFonts w:ascii="Courier New" w:hAnsi="Courier New" w:cs="Courier New" w:hint="default"/>
+      </w:rPr>
+    </w:lvl>
+    <w:lvl w:ilvl="2" w:tplc="040C0005" w:tentative="1">
+      <w:start w:val="1"/>
+      <w:numFmt w:val="bullet"/>
+      <w:lvlText w:val=""/>
+      <w:lvlJc w:val="left"/>
+      <w:pPr>
+        <w:ind w:left="2160" w:hanging="360"/>
+      </w:pPr>
+      <w:rPr>
+        <w:rFonts w:ascii="Wingdings" w:hAnsi="Wingdings" w:hint="default"/>
+      </w:rPr>
+    </w:lvl>
+    <w:lvl w:ilvl="3" w:tplc="040C0001" w:tentative="1">
+      <w:start w:val="1"/>
+      <w:numFmt w:val="bullet"/>
+      <w:lvlText w:val=""/>
+      <w:lvlJc w:val="left"/>
+      <w:pPr>
+        <w:ind w:left="2880" w:hanging="360"/>
+      </w:pPr>
+      <w:rPr>
+        <w:rFonts w:ascii="Symbol" w:hAnsi="Symbol" w:hint="default"/>
+      </w:rPr>
+    </w:lvl>
+    <w:lvl w:ilvl="4" w:tplc="040C0003" w:tentative="1">
+      <w:start w:val="1"/>
+      <w:numFmt w:val="bullet"/>
+      <w:lvlText w:val="o"/>
+      <w:lvlJc w:val="left"/>
+      <w:pPr>
+        <w:ind w:left="3600" w:hanging="360"/>
+      </w:pPr>
+      <w:rPr>
+        <w:rFonts w:ascii="Courier New" w:hAnsi="Courier New" w:cs="Courier New" w:hint="default"/>
+      </w:rPr>
+    </w:lvl>
+    <w:lvl w:ilvl="5" w:tplc="040C0005" w:tentative="1">
+      <w:start w:val="1"/>
+      <w:numFmt w:val="bullet"/>
+      <w:lvlText w:val=""/>
+      <w:lvlJc w:val="left"/>
+      <w:pPr>
+        <w:ind w:left="4320" w:hanging="360"/>
+      </w:pPr>
+      <w:rPr>
+        <w:rFonts w:ascii="Wingdings" w:hAnsi="Wingdings" w:hint="default"/>
+      </w:rPr>
+    </w:lvl>
+    <w:lvl w:ilvl="6" w:tplc="040C0001" w:tentative="1">
+      <w:start w:val="1"/>
+      <w:numFmt w:val="bullet"/>
+      <w:lvlText w:val=""/>
+      <w:lvlJc w:val="left"/>
+      <w:pPr>
+        <w:ind w:left="5040" w:hanging="360"/>
+      </w:pPr>
+      <w:rPr>
+        <w:rFonts w:ascii="Symbol" w:hAnsi="Symbol" w:hint="default"/>
+      </w:rPr>
+    </w:lvl>
+    <w:lvl w:ilvl="7" w:tplc="040C0003" w:tentative="1">
+      <w:start w:val="1"/>
+      <w:numFmt w:val="bullet"/>
+      <w:lvlText w:val="o"/>
+      <w:lvlJc w:val="left"/>
+      <w:pPr>
+        <w:ind w:left="5760" w:hanging="360"/>
+      </w:pPr>
+      <w:rPr>
+        <w:rFonts w:ascii="Courier New" w:hAnsi="Courier New" w:cs="Courier New" w:hint="default"/>
+      </w:rPr>
+    </w:lvl>
+    <w:lvl w:ilvl="8" w:tplc="040C0005" w:tentative="1">
+      <w:start w:val="1"/>
+      <w:numFmt w:val="bullet"/>
+      <w:lvlText w:val=""/>
+      <w:lvlJc w:val="left"/>
+      <w:pPr>
+        <w:ind w:left="6480" w:hanging="360"/>
+      </w:pPr>
+      <w:rPr>
+        <w:rFonts w:ascii="Wingdings" w:hAnsi="Wingdings" w:hint="default"/>
+      </w:rPr>
+    </w:lvl>
+  </w:abstractNum>
+  <w:abstractNum w:abstractNumId="3" w15:restartNumberingAfterBreak="0">
+    <w:nsid w:val="2F21490F"/>
+    <w:multiLevelType w:val="hybridMultilevel"/>
+    <w:tmpl w:val="185CC176"/>
+    <w:lvl w:ilvl="0" w:tplc="040C0001">
+      <w:start w:val="1"/>
+      <w:numFmt w:val="bullet"/>
+      <w:lvlText w:val=""/>
+      <w:lvlJc w:val="left"/>
+      <w:pPr>
+        <w:ind w:left="1080" w:hanging="360"/>
+      </w:pPr>
+      <w:rPr>
+        <w:rFonts w:ascii="Symbol" w:hAnsi="Symbol" w:hint="default"/>
+      </w:rPr>
+    </w:lvl>
+    <w:lvl w:ilvl="1" w:tplc="040C0003" w:tentative="1">
+      <w:start w:val="1"/>
+      <w:numFmt w:val="bullet"/>
+      <w:lvlText w:val="o"/>
+      <w:lvlJc w:val="left"/>
+      <w:pPr>
+        <w:ind w:left="1800" w:hanging="360"/>
+      </w:pPr>
+      <w:rPr>
+        <w:rFonts w:ascii="Courier New" w:hAnsi="Courier New" w:cs="Courier New" w:hint="default"/>
+      </w:rPr>
+    </w:lvl>
+    <w:lvl w:ilvl="2" w:tplc="040C0005" w:tentative="1">
+      <w:start w:val="1"/>
+      <w:numFmt w:val="bullet"/>
+      <w:lvlText w:val=""/>
+      <w:lvlJc w:val="left"/>
+      <w:pPr>
+        <w:ind w:left="2520" w:hanging="360"/>
+      </w:pPr>
+      <w:rPr>
+        <w:rFonts w:ascii="Wingdings" w:hAnsi="Wingdings" w:hint="default"/>
+      </w:rPr>
+    </w:lvl>
+    <w:lvl w:ilvl="3" w:tplc="040C0001" w:tentative="1">
+      <w:start w:val="1"/>
+      <w:numFmt w:val="bullet"/>
+      <w:lvlText w:val=""/>
+      <w:lvlJc w:val="left"/>
+      <w:pPr>
+        <w:ind w:left="3240" w:hanging="360"/>
+      </w:pPr>
+      <w:rPr>
+        <w:rFonts w:ascii="Symbol" w:hAnsi="Symbol" w:hint="default"/>
+      </w:rPr>
+    </w:lvl>
+    <w:lvl w:ilvl="4" w:tplc="040C0003" w:tentative="1">
+      <w:start w:val="1"/>
+      <w:numFmt w:val="bullet"/>
+      <w:lvlText w:val="o"/>
+      <w:lvlJc w:val="left"/>
+      <w:pPr>
+        <w:ind w:left="3960" w:hanging="360"/>
+      </w:pPr>
+      <w:rPr>
+        <w:rFonts w:ascii="Courier New" w:hAnsi="Courier New" w:cs="Courier New" w:hint="default"/>
+      </w:rPr>
+    </w:lvl>
+    <w:lvl w:ilvl="5" w:tplc="040C0005" w:tentative="1">
+      <w:start w:val="1"/>
+      <w:numFmt w:val="bullet"/>
+      <w:lvlText w:val=""/>
+      <w:lvlJc w:val="left"/>
+      <w:pPr>
+        <w:ind w:left="4680" w:hanging="360"/>
+      </w:pPr>
+      <w:rPr>
+        <w:rFonts w:ascii="Wingdings" w:hAnsi="Wingdings" w:hint="default"/>
+      </w:rPr>
+    </w:lvl>
+    <w:lvl w:ilvl="6" w:tplc="040C0001" w:tentative="1">
+      <w:start w:val="1"/>
+      <w:numFmt w:val="bullet"/>
+      <w:lvlText w:val=""/>
+      <w:lvlJc w:val="left"/>
+      <w:pPr>
+        <w:ind w:left="5400" w:hanging="360"/>
+      </w:pPr>
+      <w:rPr>
+        <w:rFonts w:ascii="Symbol" w:hAnsi="Symbol" w:hint="default"/>
+      </w:rPr>
+    </w:lvl>
+    <w:lvl w:ilvl="7" w:tplc="040C0003" w:tentative="1">
+      <w:start w:val="1"/>
+      <w:numFmt w:val="bullet"/>
+      <w:lvlText w:val="o"/>
+      <w:lvlJc w:val="left"/>
+      <w:pPr>
+        <w:ind w:left="6120" w:hanging="360"/>
+      </w:pPr>
+      <w:rPr>
+        <w:rFonts w:ascii="Courier New" w:hAnsi="Courier New" w:cs="Courier New" w:hint="default"/>
+      </w:rPr>
+    </w:lvl>
+    <w:lvl w:ilvl="8" w:tplc="040C0005" w:tentative="1">
+      <w:start w:val="1"/>
+      <w:numFmt w:val="bullet"/>
+      <w:lvlText w:val=""/>
+      <w:lvlJc w:val="left"/>
+      <w:pPr>
+        <w:ind w:left="6840" w:hanging="360"/>
+      </w:pPr>
+      <w:rPr>
+        <w:rFonts w:ascii="Wingdings" w:hAnsi="Wingdings" w:hint="default"/>
+      </w:rPr>
+    </w:lvl>
+  </w:abstractNum>
   <w:num w:numId="1">
     <w:abstractNumId w:val="0"/>
+  </w:num>
+  <w:num w:numId="2">
+    <w:abstractNumId w:val="2"/>
+  </w:num>
+  <w:num w:numId="3">
+    <w:abstractNumId w:val="1"/>
+  </w:num>
+  <w:num w:numId="4">
+    <w:abstractNumId w:val="3"/>
   </w:num>
 </w:numbering>
 </file>
@@ -5020,7 +6383,6 @@
   <w:style w:type="character" w:default="1" w:styleId="Policepardfaut">
     <w:name w:val="Default Paragraph Font"/>
     <w:uiPriority w:val="1"/>
-    <w:semiHidden/>
     <w:unhideWhenUsed/>
   </w:style>
   <w:style w:type="table" w:default="1" w:styleId="TableauNormal">

</xml_diff>

<commit_message>
Add details in doc
</commit_message>
<xml_diff>
--- a/doc/specs/Cahier des charges.docx
+++ b/doc/specs/Cahier des charges.docx
@@ -124,13 +124,16 @@
                               <w:jc w:val="center"/>
                             </w:pPr>
                             <w:r>
-                              <w:t>2</w:t>
+                              <w:t>14</w:t>
                             </w:r>
                             <w:r>
-                              <w:t>8</w:t>
+                              <w:t>/0</w:t>
                             </w:r>
                             <w:r>
-                              <w:t>/02/2021</w:t>
+                              <w:t>4</w:t>
+                            </w:r>
+                            <w:r>
+                              <w:t>/2021</w:t>
                             </w:r>
                           </w:p>
                         </w:txbxContent>
@@ -164,13 +167,16 @@
                         <w:jc w:val="center"/>
                       </w:pPr>
                       <w:r>
-                        <w:t>2</w:t>
+                        <w:t>14</w:t>
                       </w:r>
                       <w:r>
-                        <w:t>8</w:t>
+                        <w:t>/0</w:t>
                       </w:r>
                       <w:r>
-                        <w:t>/02/2021</w:t>
+                        <w:t>4</w:t>
+                      </w:r>
+                      <w:r>
+                        <w:t>/2021</w:t>
                       </w:r>
                     </w:p>
                   </w:txbxContent>
@@ -272,7 +278,7 @@
         <w:jc w:val="both"/>
       </w:pPr>
       <w:r>
-        <w:t xml:space="preserve"> Le premier point</w:t>
+        <w:t>Le premier point</w:t>
       </w:r>
       <w:r>
         <w:t xml:space="preserve"> a permis de simplifier le développement front-end par beaucoup d’aspects (selon le framework). Les points centraux étant le système des components (basés sur Bootstrap) et l’intégration plus profonde de JavaScript comme langage central du web.</w:t>
@@ -338,31 +344,7 @@
           <w:iCs/>
           <w:color w:val="4472C4" w:themeColor="accent1"/>
         </w:rPr>
-        <w:t xml:space="preserve">Comment en une seule seconde, je peux produire 60 images </w:t>
-      </w:r>
-      <w:r>
-        <w:rPr>
-          <w:i/>
-          <w:iCs/>
-          <w:color w:val="4472C4" w:themeColor="accent1"/>
-        </w:rPr>
-        <w:t>en 4K</w:t>
-      </w:r>
-      <w:r>
-        <w:rPr>
-          <w:i/>
-          <w:iCs/>
-          <w:color w:val="4472C4" w:themeColor="accent1"/>
-        </w:rPr>
-        <w:t>, et ne pas réussir à charger une page web dans un navigateur ?</w:t>
-      </w:r>
-      <w:r>
-        <w:rPr>
-          <w:i/>
-          <w:iCs/>
-          <w:color w:val="4472C4" w:themeColor="accent1"/>
-        </w:rPr>
-        <w:t> </w:t>
+        <w:t>Comment en une seule seconde, je peux produire 60 images en 4K, et ne pas réussir à charger une page web dans un navigateur ? </w:t>
       </w:r>
       <w:r>
         <w:rPr>
@@ -406,15 +388,7 @@
           <w:iCs/>
           <w:color w:val="4472C4" w:themeColor="accent1"/>
         </w:rPr>
-        <w:t xml:space="preserve"> des années 1990-2000 ?</w:t>
-      </w:r>
-      <w:r>
-        <w:rPr>
-          <w:i/>
-          <w:iCs/>
-          <w:color w:val="4472C4" w:themeColor="accent1"/>
-        </w:rPr>
-        <w:t> </w:t>
+        <w:t xml:space="preserve"> des années 1990-2000 ? </w:t>
       </w:r>
       <w:r>
         <w:rPr>
@@ -466,15 +440,7 @@
           <w:iCs/>
           <w:color w:val="4472C4" w:themeColor="accent1"/>
         </w:rPr>
-        <w:t>Pourquoi faut-il si longtemps pour développer un site web et si peu pour en avoir l’idée ?</w:t>
-      </w:r>
-      <w:r>
-        <w:rPr>
-          <w:i/>
-          <w:iCs/>
-          <w:color w:val="4472C4" w:themeColor="accent1"/>
-        </w:rPr>
-        <w:t> </w:t>
+        <w:t>Pourquoi faut-il si longtemps pour développer un site web et si peu pour en avoir l’idée ? </w:t>
       </w:r>
       <w:r>
         <w:rPr>
@@ -531,13 +497,7 @@
       </w:pPr>
       <w:r>
         <w:lastRenderedPageBreak/>
-        <w:t>B</w:t>
-      </w:r>
-      <w:r>
-        <w:t>esoins</w:t>
-      </w:r>
-      <w:r>
-        <w:t xml:space="preserve"> généraux</w:t>
+        <w:t>Besoins généraux</w:t>
       </w:r>
     </w:p>
     <w:p>
@@ -561,7 +521,13 @@
         <w:jc w:val="both"/>
       </w:pPr>
       <w:r>
-        <w:t>Fournir une façon simple de faire du web (rendre le développement web accessible)</w:t>
+        <w:t>Fournir une façon simple de faire du web (rendre le développement web accessible</w:t>
+      </w:r>
+      <w:r>
+        <w:t xml:space="preserve"> à des néophytes</w:t>
+      </w:r>
+      <w:r>
+        <w:t>)</w:t>
       </w:r>
       <w:r>
         <w:t>.</w:t>
@@ -605,7 +571,13 @@
         <w:jc w:val="both"/>
       </w:pPr>
       <w:r>
-        <w:t>Automatiser, à la façon d’un compilateur, la création de code HTML-CSS optimisé</w:t>
+        <w:t xml:space="preserve">Automatiser, à la façon d’un compilateur, la création de code HTML-CSS </w:t>
+      </w:r>
+      <w:r>
+        <w:t xml:space="preserve">relativement </w:t>
+      </w:r>
+      <w:r>
+        <w:t>optimisé</w:t>
       </w:r>
       <w:r>
         <w:t>. (Et produire, si possible, le code le plus riche sémantiquement).</w:t>
@@ -6383,6 +6355,7 @@
   <w:style w:type="character" w:default="1" w:styleId="Policepardfaut">
     <w:name w:val="Default Paragraph Font"/>
     <w:uiPriority w:val="1"/>
+    <w:semiHidden/>
     <w:unhideWhenUsed/>
   </w:style>
   <w:style w:type="table" w:default="1" w:styleId="TableauNormal">

</xml_diff>